<commit_message>
Updated project and syllabus
New syllabus policies significant change in Project
</commit_message>
<xml_diff>
--- a/CSC3510 S2021/CSC3510 S2021  Lash.docx
+++ b/CSC3510 S2021/CSC3510 S2021  Lash.docx
@@ -1,6 +1,6 @@
 
 <file path=word/document.xml><?xml version="1.0" encoding="utf-8"?>
-<w:document xmlns:wpc="http://schemas.microsoft.com/office/word/2010/wordprocessingCanvas" xmlns:cx="http://schemas.microsoft.com/office/drawing/2014/chartex" xmlns:mc="http://schemas.openxmlformats.org/markup-compatibility/2006" xmlns:o="urn:schemas-microsoft-com:office:office" xmlns:r="http://schemas.openxmlformats.org/officeDocument/2006/relationships" xmlns:m="http://schemas.openxmlformats.org/officeDocument/2006/math" xmlns:v="urn:schemas-microsoft-com:vml" xmlns:wp14="http://schemas.microsoft.com/office/word/2010/wordprocessingDrawing" xmlns:wp="http://schemas.openxmlformats.org/drawingml/2006/wordprocessingDrawing" xmlns:w10="urn:schemas-microsoft-com:office:word" xmlns:w="http://schemas.openxmlformats.org/wordprocessingml/2006/main" xmlns:w14="http://schemas.microsoft.com/office/word/2010/wordml" xmlns:w15="http://schemas.microsoft.com/office/word/2012/wordml" xmlns:w16se="http://schemas.microsoft.com/office/word/2015/wordml/symex" xmlns:wpg="http://schemas.microsoft.com/office/word/2010/wordprocessingGroup" xmlns:wpi="http://schemas.microsoft.com/office/word/2010/wordprocessingInk" xmlns:wne="http://schemas.microsoft.com/office/word/2006/wordml" xmlns:wps="http://schemas.microsoft.com/office/word/2010/wordprocessingShape" mc:Ignorable="w14 w15 w16se wp14">
+<w:document xmlns:wpc="http://schemas.microsoft.com/office/word/2010/wordprocessingCanvas" xmlns:cx="http://schemas.microsoft.com/office/drawing/2014/chartex" xmlns:cx1="http://schemas.microsoft.com/office/drawing/2015/9/8/chartex" xmlns:cx2="http://schemas.microsoft.com/office/drawing/2015/10/21/chartex" xmlns:cx3="http://schemas.microsoft.com/office/drawing/2016/5/9/chartex" xmlns:cx4="http://schemas.microsoft.com/office/drawing/2016/5/10/chartex" xmlns:cx5="http://schemas.microsoft.com/office/drawing/2016/5/11/chartex" xmlns:cx6="http://schemas.microsoft.com/office/drawing/2016/5/12/chartex" xmlns:cx7="http://schemas.microsoft.com/office/drawing/2016/5/13/chartex" xmlns:cx8="http://schemas.microsoft.com/office/drawing/2016/5/14/chartex" xmlns:mc="http://schemas.openxmlformats.org/markup-compatibility/2006" xmlns:aink="http://schemas.microsoft.com/office/drawing/2016/ink" xmlns:am3d="http://schemas.microsoft.com/office/drawing/2017/model3d" xmlns:o="urn:schemas-microsoft-com:office:office" xmlns:r="http://schemas.openxmlformats.org/officeDocument/2006/relationships" xmlns:m="http://schemas.openxmlformats.org/officeDocument/2006/math" xmlns:v="urn:schemas-microsoft-com:vml" xmlns:wp14="http://schemas.microsoft.com/office/word/2010/wordprocessingDrawing" xmlns:wp="http://schemas.openxmlformats.org/drawingml/2006/wordprocessingDrawing" xmlns:w10="urn:schemas-microsoft-com:office:word" xmlns:w="http://schemas.openxmlformats.org/wordprocessingml/2006/main" xmlns:w14="http://schemas.microsoft.com/office/word/2010/wordml" xmlns:w15="http://schemas.microsoft.com/office/word/2012/wordml" xmlns:w16cex="http://schemas.microsoft.com/office/word/2018/wordml/cex" xmlns:w16cid="http://schemas.microsoft.com/office/word/2016/wordml/cid" xmlns:w16="http://schemas.microsoft.com/office/word/2018/wordml" xmlns:w16se="http://schemas.microsoft.com/office/word/2015/wordml/symex" xmlns:wpg="http://schemas.microsoft.com/office/word/2010/wordprocessingGroup" xmlns:wpi="http://schemas.microsoft.com/office/word/2010/wordprocessingInk" xmlns:wne="http://schemas.microsoft.com/office/word/2006/wordml" xmlns:wps="http://schemas.microsoft.com/office/word/2010/wordprocessingShape" mc:Ignorable="w14 w15 w16se w16cid w16 w16cex wp14">
   <w:body>
     <w:p>
       <w:pPr>
@@ -897,7 +897,25 @@
           <w:sz w:val="22"/>
           <w:szCs w:val="22"/>
         </w:rPr>
-        <w:t>Unit Testing Principles, Practices, and Patterns. Vladimir Khorikov. Manning. 2020</w:t>
+        <w:t xml:space="preserve">Unit Testing Principles, Practices, and Patterns. Vladimir </w:t>
+      </w:r>
+      <w:proofErr w:type="spellStart"/>
+      <w:r>
+        <w:rPr>
+          <w:rFonts w:ascii="Arial" w:hAnsi="Arial" w:cs="Arial"/>
+          <w:sz w:val="22"/>
+          <w:szCs w:val="22"/>
+        </w:rPr>
+        <w:t>Khorikov</w:t>
+      </w:r>
+      <w:proofErr w:type="spellEnd"/>
+      <w:r>
+        <w:rPr>
+          <w:rFonts w:ascii="Arial" w:hAnsi="Arial" w:cs="Arial"/>
+          <w:sz w:val="22"/>
+          <w:szCs w:val="22"/>
+        </w:rPr>
+        <w:t>. Manning. 2020</w:t>
       </w:r>
     </w:p>
     <w:p>
@@ -1757,7 +1775,25 @@
           <w:sz w:val="22"/>
           <w:szCs w:val="22"/>
         </w:rPr>
-        <w:t xml:space="preserve"> be administered</w:t>
+        <w:t xml:space="preserve"> </w:t>
+      </w:r>
+      <w:proofErr w:type="spellStart"/>
+      <w:r>
+        <w:rPr>
+          <w:rFonts w:ascii="Times New Roman" w:eastAsia="Times New Roman" w:hAnsi="Times New Roman" w:cs="Times New Roman"/>
+          <w:sz w:val="22"/>
+          <w:szCs w:val="22"/>
+        </w:rPr>
+        <w:t>be</w:t>
+      </w:r>
+      <w:proofErr w:type="spellEnd"/>
+      <w:r>
+        <w:rPr>
+          <w:rFonts w:ascii="Times New Roman" w:eastAsia="Times New Roman" w:hAnsi="Times New Roman" w:cs="Times New Roman"/>
+          <w:sz w:val="22"/>
+          <w:szCs w:val="22"/>
+        </w:rPr>
+        <w:t xml:space="preserve"> administered</w:t>
       </w:r>
       <w:r>
         <w:rPr>
@@ -2599,6 +2635,49 @@
               </w:rPr>
               <w:t>MLK (1/18) Paired Programming</w:t>
             </w:r>
+            <w:r>
+              <w:rPr>
+                <w:rFonts w:ascii="Arial" w:eastAsia="Times New Roman" w:hAnsi="Arial" w:cs="Arial"/>
+                <w:sz w:val="22"/>
+                <w:szCs w:val="22"/>
+              </w:rPr>
+              <w:t xml:space="preserve">. </w:t>
+            </w:r>
+            <w:r>
+              <w:rPr>
+                <w:rFonts w:ascii="Arial" w:eastAsia="Times New Roman" w:hAnsi="Arial" w:cs="Arial"/>
+                <w:sz w:val="22"/>
+                <w:szCs w:val="22"/>
+                <w:highlight w:val="yellow"/>
+              </w:rPr>
+              <w:t xml:space="preserve">Teams </w:t>
+            </w:r>
+            <w:r>
+              <w:rPr>
+                <w:rFonts w:ascii="Arial" w:eastAsia="Times New Roman" w:hAnsi="Arial" w:cs="Arial"/>
+                <w:sz w:val="22"/>
+                <w:szCs w:val="22"/>
+                <w:highlight w:val="yellow"/>
+              </w:rPr>
+              <w:t>F</w:t>
+            </w:r>
+            <w:r>
+              <w:rPr>
+                <w:rFonts w:ascii="Arial" w:eastAsia="Times New Roman" w:hAnsi="Arial" w:cs="Arial"/>
+                <w:sz w:val="22"/>
+                <w:szCs w:val="22"/>
+                <w:highlight w:val="yellow"/>
+              </w:rPr>
+              <w:t>orm</w:t>
+            </w:r>
+            <w:r>
+              <w:rPr>
+                <w:rFonts w:ascii="Arial" w:eastAsia="Times New Roman" w:hAnsi="Arial" w:cs="Arial"/>
+                <w:sz w:val="22"/>
+                <w:szCs w:val="22"/>
+              </w:rPr>
+              <w:t>.</w:t>
+            </w:r>
           </w:p>
         </w:tc>
       </w:tr>
@@ -2885,6 +2964,47 @@
             <w:pPr>
               <w:rPr>
                 <w:rFonts w:ascii="Arial" w:eastAsia="Times New Roman" w:hAnsi="Arial" w:cs="Arial"/>
+                <w:sz w:val="22"/>
+                <w:szCs w:val="22"/>
+              </w:rPr>
+            </w:pPr>
+            <w:r>
+              <w:rPr>
+                <w:rFonts w:ascii="Arial" w:eastAsia="Times New Roman" w:hAnsi="Arial" w:cs="Arial"/>
+                <w:sz w:val="22"/>
+                <w:szCs w:val="22"/>
+              </w:rPr>
+              <w:t xml:space="preserve">JS </w:t>
+            </w:r>
+            <w:r>
+              <w:rPr>
+                <w:rFonts w:ascii="Arial" w:eastAsia="Times New Roman" w:hAnsi="Arial" w:cs="Arial"/>
+                <w:sz w:val="22"/>
+                <w:szCs w:val="22"/>
+              </w:rPr>
+              <w:t xml:space="preserve">Work. </w:t>
+            </w:r>
+            <w:r>
+              <w:rPr>
+                <w:rFonts w:ascii="Arial" w:eastAsia="Times New Roman" w:hAnsi="Arial" w:cs="Arial"/>
+                <w:sz w:val="22"/>
+                <w:szCs w:val="22"/>
+              </w:rPr>
+              <w:t xml:space="preserve"> </w:t>
+            </w:r>
+            <w:r>
+              <w:rPr>
+                <w:rFonts w:ascii="Arial" w:eastAsia="Times New Roman" w:hAnsi="Arial" w:cs="Arial"/>
+                <w:sz w:val="22"/>
+                <w:szCs w:val="22"/>
+              </w:rPr>
+              <w:t>JS Debugging practice</w:t>
+            </w:r>
+          </w:p>
+          <w:p>
+            <w:pPr>
+              <w:rPr>
+                <w:rFonts w:ascii="Arial" w:eastAsia="Times New Roman" w:hAnsi="Arial" w:cs="Arial"/>
                 <w:color w:val="455560"/>
                 <w:sz w:val="22"/>
                 <w:szCs w:val="22"/>
@@ -2895,8 +3015,9 @@
                 <w:rFonts w:ascii="Arial" w:eastAsia="Times New Roman" w:hAnsi="Arial" w:cs="Arial"/>
                 <w:sz w:val="22"/>
                 <w:szCs w:val="22"/>
-              </w:rPr>
-              <w:t>JS Problem</w:t>
+                <w:highlight w:val="yellow"/>
+              </w:rPr>
+              <w:t>Prototypes Document</w:t>
             </w:r>
             <w:r>
               <w:rPr>
@@ -2904,15 +3025,7 @@
                 <w:sz w:val="22"/>
                 <w:szCs w:val="22"/>
               </w:rPr>
-              <w:t xml:space="preserve">. </w:t>
-            </w:r>
-            <w:r>
-              <w:rPr>
-                <w:rFonts w:ascii="Arial" w:eastAsia="Times New Roman" w:hAnsi="Arial" w:cs="Arial"/>
-                <w:sz w:val="22"/>
-                <w:szCs w:val="22"/>
-              </w:rPr>
-              <w:t>JS Debugging practice</w:t>
+              <w:t xml:space="preserve"> </w:t>
             </w:r>
           </w:p>
         </w:tc>
@@ -3183,7 +3296,24 @@
                 <w:sz w:val="22"/>
                 <w:szCs w:val="22"/>
               </w:rPr>
-              <w:t xml:space="preserve">JS Mocha TDD part 2 </w:t>
+              <w:t>JS Mocha TDD part 2</w:t>
+            </w:r>
+            <w:r>
+              <w:rPr>
+                <w:rFonts w:ascii="Arial" w:eastAsia="Times New Roman" w:hAnsi="Arial" w:cs="Arial"/>
+                <w:sz w:val="22"/>
+                <w:szCs w:val="22"/>
+              </w:rPr>
+              <w:t xml:space="preserve">. </w:t>
+            </w:r>
+            <w:r>
+              <w:rPr>
+                <w:rFonts w:ascii="Arial" w:eastAsia="Times New Roman" w:hAnsi="Arial" w:cs="Arial"/>
+                <w:sz w:val="22"/>
+                <w:szCs w:val="22"/>
+                <w:highlight w:val="yellow"/>
+              </w:rPr>
+              <w:t>Release Plan</w:t>
             </w:r>
           </w:p>
         </w:tc>
@@ -3324,6 +3454,23 @@
               </w:rPr>
               <w:t>Work</w:t>
             </w:r>
+            <w:r>
+              <w:rPr>
+                <w:rFonts w:ascii="Arial" w:eastAsia="Times New Roman" w:hAnsi="Arial" w:cs="Arial"/>
+                <w:sz w:val="22"/>
+                <w:szCs w:val="22"/>
+              </w:rPr>
+              <w:t xml:space="preserve">. </w:t>
+            </w:r>
+            <w:r>
+              <w:rPr>
+                <w:rFonts w:ascii="Arial" w:eastAsia="Times New Roman" w:hAnsi="Arial" w:cs="Arial"/>
+                <w:sz w:val="22"/>
+                <w:szCs w:val="22"/>
+                <w:highlight w:val="yellow"/>
+              </w:rPr>
+              <w:t>Sprint Starts</w:t>
+            </w:r>
           </w:p>
         </w:tc>
       </w:tr>
@@ -4795,8 +4942,6 @@
           <w:szCs w:val="20"/>
         </w:rPr>
       </w:pPr>
-      <w:bookmarkStart w:id="0" w:name="_GoBack"/>
-      <w:bookmarkEnd w:id="0"/>
       <w:r>
         <w:rPr>
           <w:rFonts w:ascii="Times New Roman" w:hAnsi="Times New Roman" w:cs="Times New Roman"/>
@@ -4810,7 +4955,7 @@
       <w:pPr>
         <w:jc w:val="center"/>
         <w:rPr>
-          <w:rFonts w:ascii="Times New Roman" w:eastAsiaTheme="minorHAnsi" w:hAnsi="Times New Roman" w:cs="Times New Roman"/>
+          <w:rFonts w:ascii="Times New Roman" w:hAnsi="Times New Roman" w:cs="Times New Roman"/>
           <w:b/>
           <w:sz w:val="32"/>
           <w:szCs w:val="32"/>
@@ -4927,35 +5072,18 @@
         <w:pStyle w:val="ListParagraph"/>
         <w:numPr>
           <w:ilvl w:val="0"/>
-          <w:numId w:val="19"/>
+          <w:numId w:val="32"/>
         </w:numPr>
-        <w:rPr>
-          <w:rFonts w:ascii="Times New Roman" w:eastAsia="Times New Roman" w:hAnsi="Times New Roman" w:cs="Times New Roman"/>
-          <w:color w:val="000000"/>
-        </w:rPr>
-      </w:pPr>
-      <w:r>
-        <w:rPr>
-          <w:rFonts w:ascii="Times New Roman" w:eastAsia="Times New Roman" w:hAnsi="Times New Roman" w:cs="Times New Roman"/>
-          <w:color w:val="000000"/>
-        </w:rPr>
-        <w:t xml:space="preserve">Students who selected </w:t>
-      </w:r>
-      <w:r>
-        <w:rPr>
-          <w:rFonts w:ascii="Times New Roman" w:eastAsia="Times New Roman" w:hAnsi="Times New Roman" w:cs="Times New Roman"/>
-          <w:b/>
-          <w:bCs/>
-          <w:color w:val="000000"/>
-        </w:rPr>
-        <w:t>Remote</w:t>
-      </w:r>
-      <w:r>
-        <w:rPr>
-          <w:rFonts w:ascii="Times New Roman" w:eastAsia="Times New Roman" w:hAnsi="Times New Roman" w:cs="Times New Roman"/>
-          <w:color w:val="000000"/>
-        </w:rPr>
-        <w:t xml:space="preserve"> learning must attend a course listed as Hybrid via Zoom. </w:t>
+        <w:spacing w:before="100" w:beforeAutospacing="1" w:after="100" w:afterAutospacing="1"/>
+        <w:rPr>
+          <w:rFonts w:ascii="Times New Roman" w:hAnsi="Times New Roman" w:cs="Times New Roman"/>
+        </w:rPr>
+      </w:pPr>
+      <w:r>
+        <w:rPr>
+          <w:rFonts w:ascii="Times New Roman" w:hAnsi="Times New Roman" w:cs="Times New Roman"/>
+        </w:rPr>
+        <w:t>If your classes are listed as HYBRID in Web Advisor, we are going to allow you to choose, day by day and course by course, how you attend your classes – in person or on Zoom.</w:t>
       </w:r>
     </w:p>
     <w:p>
@@ -4963,51 +5091,18 @@
         <w:pStyle w:val="ListParagraph"/>
         <w:numPr>
           <w:ilvl w:val="0"/>
-          <w:numId w:val="19"/>
+          <w:numId w:val="32"/>
         </w:numPr>
-        <w:rPr>
-          <w:rFonts w:ascii="Times New Roman" w:eastAsia="Times New Roman" w:hAnsi="Times New Roman" w:cs="Times New Roman"/>
-          <w:color w:val="000000"/>
-        </w:rPr>
-      </w:pPr>
-      <w:r>
-        <w:rPr>
-          <w:rFonts w:ascii="Times New Roman" w:eastAsia="Times New Roman" w:hAnsi="Times New Roman" w:cs="Times New Roman"/>
-          <w:color w:val="000000"/>
-        </w:rPr>
-        <w:t xml:space="preserve">Students who selected </w:t>
-      </w:r>
-      <w:r>
-        <w:rPr>
-          <w:rFonts w:ascii="Times New Roman" w:eastAsia="Times New Roman" w:hAnsi="Times New Roman" w:cs="Times New Roman"/>
-          <w:b/>
-          <w:bCs/>
-          <w:color w:val="000000"/>
-        </w:rPr>
-        <w:t>Hybrid</w:t>
-      </w:r>
-      <w:r>
-        <w:rPr>
-          <w:rFonts w:ascii="Times New Roman" w:eastAsia="Times New Roman" w:hAnsi="Times New Roman" w:cs="Times New Roman"/>
-          <w:color w:val="000000"/>
-        </w:rPr>
-        <w:t xml:space="preserve"> learning must attend a course listed as Hybrid in person. Exception: Students who selected </w:t>
-      </w:r>
-      <w:r>
-        <w:rPr>
-          <w:rFonts w:ascii="Times New Roman" w:eastAsia="Times New Roman" w:hAnsi="Times New Roman" w:cs="Times New Roman"/>
-          <w:b/>
-          <w:bCs/>
-          <w:color w:val="000000"/>
-        </w:rPr>
-        <w:t>Hybrid</w:t>
-      </w:r>
-      <w:r>
-        <w:rPr>
-          <w:rFonts w:ascii="Times New Roman" w:eastAsia="Times New Roman" w:hAnsi="Times New Roman" w:cs="Times New Roman"/>
-          <w:color w:val="000000"/>
-        </w:rPr>
-        <w:t xml:space="preserve"> and must isolate and quarantine due to COVID.</w:t>
+        <w:spacing w:before="100" w:beforeAutospacing="1" w:after="100" w:afterAutospacing="1"/>
+        <w:rPr>
+          <w:rFonts w:ascii="Times New Roman" w:hAnsi="Times New Roman" w:cs="Times New Roman"/>
+        </w:rPr>
+      </w:pPr>
+      <w:r>
+        <w:rPr>
+          <w:rFonts w:ascii="Times New Roman" w:hAnsi="Times New Roman" w:cs="Times New Roman"/>
+        </w:rPr>
+        <w:t>FACE TO FACE courses will continue to meet fully in person.</w:t>
       </w:r>
     </w:p>
     <w:p>
@@ -5015,107 +5110,81 @@
         <w:pStyle w:val="ListParagraph"/>
         <w:numPr>
           <w:ilvl w:val="0"/>
-          <w:numId w:val="19"/>
+          <w:numId w:val="32"/>
         </w:numPr>
-        <w:rPr>
-          <w:rFonts w:ascii="Times New Roman" w:eastAsia="Times New Roman" w:hAnsi="Times New Roman" w:cs="Times New Roman"/>
-          <w:color w:val="000000"/>
-        </w:rPr>
-      </w:pPr>
-      <w:r>
-        <w:rPr>
-          <w:rFonts w:ascii="Times New Roman" w:eastAsia="Times New Roman" w:hAnsi="Times New Roman" w:cs="Times New Roman"/>
-          <w:color w:val="000000"/>
-        </w:rPr>
-        <w:t xml:space="preserve">Fully </w:t>
-      </w:r>
-      <w:r>
-        <w:rPr>
-          <w:rFonts w:ascii="Times New Roman" w:eastAsia="Times New Roman" w:hAnsi="Times New Roman" w:cs="Times New Roman"/>
-          <w:b/>
-          <w:color w:val="000000"/>
-        </w:rPr>
-        <w:t>Face-to-Face</w:t>
-      </w:r>
-      <w:r>
-        <w:rPr>
-          <w:rFonts w:ascii="Times New Roman" w:eastAsia="Times New Roman" w:hAnsi="Times New Roman" w:cs="Times New Roman"/>
-          <w:color w:val="000000"/>
-        </w:rPr>
-        <w:t xml:space="preserve"> classes must be attended in person unless a student must isolate and quarantine due to COVID.</w:t>
-      </w:r>
+        <w:spacing w:before="100" w:beforeAutospacing="1" w:after="100" w:afterAutospacing="1"/>
+        <w:rPr>
+          <w:rFonts w:ascii="Times New Roman" w:hAnsi="Times New Roman" w:cs="Times New Roman"/>
+        </w:rPr>
+      </w:pPr>
+      <w:r>
+        <w:rPr>
+          <w:rFonts w:ascii="Times New Roman" w:hAnsi="Times New Roman" w:cs="Times New Roman"/>
+        </w:rPr>
+        <w:t>REMOTE courses will continue to meet fully in Zoom.</w:t>
+      </w:r>
+    </w:p>
+    <w:p>
+      <w:pPr>
+        <w:rPr>
+          <w:rFonts w:ascii="Times New Roman" w:hAnsi="Times New Roman" w:cs="Times New Roman"/>
+          <w:b/>
+        </w:rPr>
+      </w:pPr>
+    </w:p>
+    <w:p>
+      <w:pPr>
+        <w:rPr>
+          <w:rFonts w:ascii="Times New Roman" w:hAnsi="Times New Roman" w:cs="Times New Roman"/>
+          <w:b/>
+        </w:rPr>
+      </w:pPr>
+      <w:r>
+        <w:rPr>
+          <w:rFonts w:ascii="Times New Roman" w:hAnsi="Times New Roman" w:cs="Times New Roman"/>
+          <w:b/>
+        </w:rPr>
+        <w:t>AURORA UNIVERSITY CORE VALUES</w:t>
+      </w:r>
+    </w:p>
+    <w:p>
+      <w:pPr>
+        <w:rPr>
+          <w:rFonts w:ascii="Times New Roman" w:hAnsi="Times New Roman" w:cs="Times New Roman"/>
+        </w:rPr>
+      </w:pPr>
     </w:p>
     <w:p>
       <w:pPr>
         <w:pStyle w:val="ListParagraph"/>
         <w:numPr>
           <w:ilvl w:val="0"/>
-          <w:numId w:val="19"/>
+          <w:numId w:val="15"/>
         </w:numPr>
         <w:rPr>
-          <w:rFonts w:ascii="Times New Roman" w:eastAsia="Times New Roman" w:hAnsi="Times New Roman" w:cs="Times New Roman"/>
-          <w:color w:val="000000"/>
-        </w:rPr>
-      </w:pPr>
-      <w:r>
-        <w:rPr>
-          <w:rFonts w:ascii="Times New Roman" w:eastAsia="Times New Roman" w:hAnsi="Times New Roman" w:cs="Times New Roman"/>
-          <w:color w:val="000000"/>
-        </w:rPr>
-        <w:t xml:space="preserve">Students </w:t>
-      </w:r>
-      <w:r>
-        <w:rPr>
-          <w:rFonts w:ascii="Times New Roman" w:eastAsia="Times New Roman" w:hAnsi="Times New Roman" w:cs="Times New Roman"/>
-          <w:color w:val="000000"/>
+          <w:rFonts w:ascii="Times New Roman" w:hAnsi="Times New Roman" w:cs="Times New Roman"/>
+        </w:rPr>
+      </w:pPr>
+      <w:r>
+        <w:rPr>
+          <w:rFonts w:ascii="Times New Roman" w:hAnsi="Times New Roman" w:cs="Times New Roman"/>
           <w:u w:val="single"/>
         </w:rPr>
-        <w:t>must inform their instructors immediately</w:t>
-      </w:r>
-      <w:r>
-        <w:rPr>
-          <w:rFonts w:ascii="Times New Roman" w:eastAsia="Times New Roman" w:hAnsi="Times New Roman" w:cs="Times New Roman"/>
-          <w:color w:val="000000"/>
-        </w:rPr>
-        <w:t xml:space="preserve"> if they need to temporarily attend class via Zoom for isolation and quarantine purposes.  </w:t>
-      </w:r>
-    </w:p>
-    <w:p>
-      <w:pPr>
-        <w:rPr>
-          <w:rFonts w:ascii="Times New Roman" w:eastAsiaTheme="minorHAnsi" w:hAnsi="Times New Roman" w:cs="Times New Roman"/>
-          <w:b/>
-        </w:rPr>
-      </w:pPr>
-    </w:p>
-    <w:p>
-      <w:pPr>
-        <w:rPr>
-          <w:rFonts w:ascii="Times New Roman" w:hAnsi="Times New Roman" w:cs="Times New Roman"/>
-          <w:b/>
-        </w:rPr>
-      </w:pPr>
-      <w:r>
-        <w:rPr>
-          <w:rFonts w:ascii="Times New Roman" w:hAnsi="Times New Roman" w:cs="Times New Roman"/>
-          <w:b/>
-        </w:rPr>
-        <w:t>AURORA UNIVERSITY CORE VALUES</w:t>
-      </w:r>
-    </w:p>
-    <w:p>
-      <w:pPr>
-        <w:rPr>
-          <w:rFonts w:ascii="Times New Roman" w:hAnsi="Times New Roman" w:cs="Times New Roman"/>
-        </w:rPr>
-      </w:pPr>
+        <w:t>Integrity</w:t>
+      </w:r>
+      <w:r>
+        <w:rPr>
+          <w:rFonts w:ascii="Times New Roman" w:hAnsi="Times New Roman" w:cs="Times New Roman"/>
+        </w:rPr>
+        <w:t>: Aurora University adheres to the highest standards of integrity in every aspect of institutional practice and operation. Through this proven dedication to honesty, fairness, and ethical conduct, we lead by example and inspire our students to do the same.</w:t>
+      </w:r>
     </w:p>
     <w:p>
       <w:pPr>
         <w:pStyle w:val="ListParagraph"/>
         <w:numPr>
           <w:ilvl w:val="0"/>
-          <w:numId w:val="20"/>
+          <w:numId w:val="15"/>
         </w:numPr>
         <w:rPr>
           <w:rFonts w:ascii="Times New Roman" w:hAnsi="Times New Roman" w:cs="Times New Roman"/>
@@ -5126,13 +5195,20 @@
           <w:rFonts w:ascii="Times New Roman" w:hAnsi="Times New Roman" w:cs="Times New Roman"/>
           <w:u w:val="single"/>
         </w:rPr>
-        <w:t>Integrity</w:t>
-      </w:r>
-      <w:r>
-        <w:rPr>
-          <w:rFonts w:ascii="Times New Roman" w:hAnsi="Times New Roman" w:cs="Times New Roman"/>
-        </w:rPr>
-        <w:t>: Aurora University adheres to the highest standards of integrity in every aspect of institutional practice and operation. Through this proven dedication to honesty, fairness, and ethical conduct, we lead by example and inspire our students to do the same.</w:t>
+        <w:t>Citizenship</w:t>
+      </w:r>
+      <w:r>
+        <w:rPr>
+          <w:rFonts w:ascii="Times New Roman" w:hAnsi="Times New Roman" w:cs="Times New Roman"/>
+        </w:rPr>
+        <w:t xml:space="preserve">: Aurora University exercises the rights and responsibilities of citizenship in an inclusive educational community, founded upon the principles of mutual respect and open discourse. We live within our means and manage our resources wisely and responsibly, while sustaining an environment that fosters teamwork and promotes services to others. We serve the needs of the Fox River </w:t>
+      </w:r>
+      <w:r>
+        <w:rPr>
+          <w:rFonts w:ascii="Times New Roman" w:hAnsi="Times New Roman" w:cs="Times New Roman"/>
+        </w:rPr>
+        <w:lastRenderedPageBreak/>
+        <w:t>Valley, McHenry County (Illinois), Walworth County (Wisconsin), and online learners by offering myriad educational and cultural opportunities to our students and the community-at-large.</w:t>
       </w:r>
     </w:p>
     <w:p>
@@ -5140,7 +5216,7 @@
         <w:pStyle w:val="ListParagraph"/>
         <w:numPr>
           <w:ilvl w:val="0"/>
-          <w:numId w:val="20"/>
+          <w:numId w:val="15"/>
         </w:numPr>
         <w:rPr>
           <w:rFonts w:ascii="Times New Roman" w:hAnsi="Times New Roman" w:cs="Times New Roman"/>
@@ -5151,20 +5227,13 @@
           <w:rFonts w:ascii="Times New Roman" w:hAnsi="Times New Roman" w:cs="Times New Roman"/>
           <w:u w:val="single"/>
         </w:rPr>
-        <w:t>Citizenship</w:t>
-      </w:r>
-      <w:r>
-        <w:rPr>
-          <w:rFonts w:ascii="Times New Roman" w:hAnsi="Times New Roman" w:cs="Times New Roman"/>
-        </w:rPr>
-        <w:t xml:space="preserve">: Aurora University exercises the rights and responsibilities of citizenship in an inclusive educational community, founded upon the principles of mutual respect and open discourse. We live within our means and manage our </w:t>
-      </w:r>
-      <w:r>
-        <w:rPr>
-          <w:rFonts w:ascii="Times New Roman" w:hAnsi="Times New Roman" w:cs="Times New Roman"/>
-        </w:rPr>
-        <w:lastRenderedPageBreak/>
-        <w:t>resources wisely and responsibly, while sustaining an environment that fosters teamwork and promotes services to others. We serve the needs of the Fox River Valley, McHenry County (Illinois), Walworth County (Wisconsin), and online learners by offering myriad educational and cultural opportunities to our students and the community-at-large.</w:t>
+        <w:t>Continuous Learning</w:t>
+      </w:r>
+      <w:r>
+        <w:rPr>
+          <w:rFonts w:ascii="Times New Roman" w:hAnsi="Times New Roman" w:cs="Times New Roman"/>
+        </w:rPr>
+        <w:t xml:space="preserve">: Aurora University works and lives as a non-profit organization dedicated to continuous learning. We help students achieve their full potential. </w:t>
       </w:r>
     </w:p>
     <w:p>
@@ -5172,7 +5241,7 @@
         <w:pStyle w:val="ListParagraph"/>
         <w:numPr>
           <w:ilvl w:val="0"/>
-          <w:numId w:val="20"/>
+          <w:numId w:val="15"/>
         </w:numPr>
         <w:rPr>
           <w:rFonts w:ascii="Times New Roman" w:hAnsi="Times New Roman" w:cs="Times New Roman"/>
@@ -5183,21 +5252,59 @@
           <w:rFonts w:ascii="Times New Roman" w:hAnsi="Times New Roman" w:cs="Times New Roman"/>
           <w:u w:val="single"/>
         </w:rPr>
-        <w:t>Continuous Learning</w:t>
-      </w:r>
-      <w:r>
-        <w:rPr>
-          <w:rFonts w:ascii="Times New Roman" w:hAnsi="Times New Roman" w:cs="Times New Roman"/>
-        </w:rPr>
-        <w:t xml:space="preserve">: Aurora University works and lives as a non-profit organization dedicated to continuous learning. We help students achieve their full potential. </w:t>
-      </w:r>
+        <w:t>Excellence</w:t>
+      </w:r>
+      <w:r>
+        <w:rPr>
+          <w:rFonts w:ascii="Times New Roman" w:hAnsi="Times New Roman" w:cs="Times New Roman"/>
+        </w:rPr>
+        <w:t>: Aurora University pursues excellence by embracing quality as a way of community life.</w:t>
+      </w:r>
+    </w:p>
+    <w:p>
+      <w:pPr>
+        <w:rPr>
+          <w:rFonts w:ascii="Times New Roman" w:hAnsi="Times New Roman" w:cs="Times New Roman"/>
+          <w:b/>
+        </w:rPr>
+      </w:pPr>
+    </w:p>
+    <w:p>
+      <w:pPr>
+        <w:rPr>
+          <w:rFonts w:ascii="Times New Roman" w:hAnsi="Times New Roman" w:cs="Times New Roman"/>
+          <w:b/>
+        </w:rPr>
+      </w:pPr>
+      <w:r>
+        <w:rPr>
+          <w:rFonts w:ascii="Times New Roman" w:hAnsi="Times New Roman" w:cs="Times New Roman"/>
+          <w:b/>
+        </w:rPr>
+        <w:t>AURO</w:t>
+      </w:r>
+      <w:r>
+        <w:rPr>
+          <w:rFonts w:ascii="Times New Roman" w:hAnsi="Times New Roman" w:cs="Times New Roman"/>
+          <w:b/>
+        </w:rPr>
+        <w:t>RA UNIVERSITY LEARNING OUTCOMES</w:t>
+      </w:r>
+    </w:p>
+    <w:p>
+      <w:pPr>
+        <w:rPr>
+          <w:rFonts w:ascii="Times New Roman" w:hAnsi="Times New Roman" w:cs="Times New Roman"/>
+          <w:b/>
+        </w:rPr>
+      </w:pPr>
     </w:p>
     <w:p>
       <w:pPr>
         <w:pStyle w:val="ListParagraph"/>
         <w:numPr>
           <w:ilvl w:val="0"/>
-          <w:numId w:val="20"/>
+          <w:numId w:val="17"/>
         </w:numPr>
         <w:rPr>
           <w:rFonts w:ascii="Times New Roman" w:hAnsi="Times New Roman" w:cs="Times New Roman"/>
@@ -5206,54 +5313,28 @@
       <w:r>
         <w:rPr>
           <w:rFonts w:ascii="Times New Roman" w:hAnsi="Times New Roman" w:cs="Times New Roman"/>
-          <w:u w:val="single"/>
-        </w:rPr>
-        <w:t>Excellence</w:t>
-      </w:r>
-      <w:r>
-        <w:rPr>
-          <w:rFonts w:ascii="Times New Roman" w:hAnsi="Times New Roman" w:cs="Times New Roman"/>
-        </w:rPr>
-        <w:t>: Aurora University pursues excellence by embracing quality as a way of community life.</w:t>
-      </w:r>
-    </w:p>
-    <w:p>
-      <w:pPr>
-        <w:rPr>
-          <w:rFonts w:ascii="Times New Roman" w:hAnsi="Times New Roman" w:cs="Times New Roman"/>
-          <w:b/>
-        </w:rPr>
-      </w:pPr>
-    </w:p>
-    <w:p>
-      <w:pPr>
-        <w:rPr>
-          <w:rFonts w:ascii="Times New Roman" w:hAnsi="Times New Roman" w:cs="Times New Roman"/>
-          <w:b/>
-        </w:rPr>
-      </w:pPr>
-      <w:r>
-        <w:rPr>
-          <w:rFonts w:ascii="Times New Roman" w:hAnsi="Times New Roman" w:cs="Times New Roman"/>
-          <w:b/>
-        </w:rPr>
-        <w:t>AURORA UNIVERSITY LEARNING OUTCOMES</w:t>
-      </w:r>
-    </w:p>
-    <w:p>
-      <w:pPr>
-        <w:rPr>
-          <w:rFonts w:ascii="Times New Roman" w:hAnsi="Times New Roman" w:cs="Times New Roman"/>
-          <w:b/>
-        </w:rPr>
-      </w:pPr>
+        </w:rPr>
+        <w:t>Effective Communication - Students will communicate clearly and offer well-supported</w:t>
+      </w:r>
+      <w:r>
+        <w:rPr>
+          <w:rFonts w:ascii="Times New Roman" w:hAnsi="Times New Roman" w:cs="Times New Roman"/>
+        </w:rPr>
+        <w:t xml:space="preserve"> </w:t>
+      </w:r>
+      <w:r>
+        <w:rPr>
+          <w:rFonts w:ascii="Times New Roman" w:hAnsi="Times New Roman" w:cs="Times New Roman"/>
+        </w:rPr>
+        <w:t>arguments in their writing and speaking.</w:t>
+      </w:r>
     </w:p>
     <w:p>
       <w:pPr>
         <w:pStyle w:val="ListParagraph"/>
         <w:numPr>
           <w:ilvl w:val="0"/>
-          <w:numId w:val="21"/>
+          <w:numId w:val="17"/>
         </w:numPr>
         <w:rPr>
           <w:rFonts w:ascii="Times New Roman" w:hAnsi="Times New Roman" w:cs="Times New Roman"/>
@@ -5263,74 +5344,90 @@
         <w:rPr>
           <w:rFonts w:ascii="Times New Roman" w:hAnsi="Times New Roman" w:cs="Times New Roman"/>
         </w:rPr>
-        <w:t>Effective Communication - Students will communicate clearly and offer well-supported arguments in their writing and speaking.</w:t>
-      </w:r>
+        <w:t>Critical Thinking - Students will demonstrate skills of analysis, problem solving, and application.</w:t>
+      </w:r>
+    </w:p>
+    <w:p>
+      <w:pPr>
+        <w:autoSpaceDN w:val="0"/>
+        <w:textAlignment w:val="baseline"/>
+        <w:rPr>
+          <w:rFonts w:ascii="Times New Roman" w:eastAsia="Times New Roman" w:hAnsi="Times New Roman" w:cs="Times New Roman"/>
+        </w:rPr>
+      </w:pPr>
+    </w:p>
+    <w:p>
+      <w:pPr>
+        <w:rPr>
+          <w:rFonts w:ascii="Times New Roman" w:hAnsi="Times New Roman" w:cs="Times New Roman"/>
+          <w:b/>
+        </w:rPr>
+      </w:pPr>
+    </w:p>
+    <w:p>
+      <w:pPr>
+        <w:rPr>
+          <w:rFonts w:ascii="Times New Roman" w:hAnsi="Times New Roman" w:cs="Times New Roman"/>
+          <w:b/>
+        </w:rPr>
+      </w:pPr>
+      <w:r>
+        <w:rPr>
+          <w:rFonts w:ascii="Times New Roman" w:hAnsi="Times New Roman" w:cs="Times New Roman"/>
+          <w:b/>
+        </w:rPr>
+        <w:t>AURO</w:t>
+      </w:r>
+      <w:r>
+        <w:rPr>
+          <w:rFonts w:ascii="Times New Roman" w:hAnsi="Times New Roman" w:cs="Times New Roman"/>
+          <w:b/>
+        </w:rPr>
+        <w:t>RA UNIVERSITY GENERAL EDUCATION LEARNING OUTCOMES</w:t>
+      </w:r>
+    </w:p>
+    <w:p>
+      <w:pPr>
+        <w:autoSpaceDN w:val="0"/>
+        <w:textAlignment w:val="baseline"/>
+        <w:rPr>
+          <w:rFonts w:ascii="Times New Roman" w:eastAsia="Times New Roman" w:hAnsi="Times New Roman" w:cs="Times New Roman"/>
+        </w:rPr>
+      </w:pPr>
     </w:p>
     <w:p>
       <w:pPr>
         <w:pStyle w:val="ListParagraph"/>
         <w:numPr>
           <w:ilvl w:val="0"/>
-          <w:numId w:val="21"/>
+          <w:numId w:val="18"/>
         </w:numPr>
-        <w:rPr>
-          <w:rFonts w:ascii="Times New Roman" w:hAnsi="Times New Roman" w:cs="Times New Roman"/>
-        </w:rPr>
-      </w:pPr>
-      <w:r>
-        <w:rPr>
-          <w:rFonts w:ascii="Times New Roman" w:hAnsi="Times New Roman" w:cs="Times New Roman"/>
-        </w:rPr>
-        <w:t>Critical Thinking - Students will demonstrate skills of analysis, problem solving, and application.</w:t>
-      </w:r>
-    </w:p>
-    <w:p>
-      <w:pPr>
         <w:autoSpaceDN w:val="0"/>
         <w:textAlignment w:val="baseline"/>
         <w:rPr>
           <w:rFonts w:ascii="Times New Roman" w:eastAsia="Times New Roman" w:hAnsi="Times New Roman" w:cs="Times New Roman"/>
         </w:rPr>
       </w:pPr>
-    </w:p>
-    <w:p>
-      <w:pPr>
-        <w:rPr>
-          <w:rFonts w:ascii="Times New Roman" w:eastAsiaTheme="minorHAnsi" w:hAnsi="Times New Roman" w:cs="Times New Roman"/>
-          <w:b/>
-        </w:rPr>
-      </w:pPr>
-    </w:p>
-    <w:p>
-      <w:pPr>
-        <w:rPr>
-          <w:rFonts w:ascii="Times New Roman" w:hAnsi="Times New Roman" w:cs="Times New Roman"/>
-          <w:b/>
-        </w:rPr>
-      </w:pPr>
-      <w:r>
-        <w:rPr>
-          <w:rFonts w:ascii="Times New Roman" w:hAnsi="Times New Roman" w:cs="Times New Roman"/>
-          <w:b/>
-        </w:rPr>
-        <w:t>AURORA UNIVERSITY GENERAL EDUCATION LEARNING OUTCOMES</w:t>
-      </w:r>
-    </w:p>
-    <w:p>
-      <w:pPr>
-        <w:autoSpaceDN w:val="0"/>
-        <w:textAlignment w:val="baseline"/>
-        <w:rPr>
-          <w:rFonts w:ascii="Times New Roman" w:eastAsia="Times New Roman" w:hAnsi="Times New Roman" w:cs="Times New Roman"/>
-        </w:rPr>
-      </w:pPr>
+      <w:r>
+        <w:rPr>
+          <w:rFonts w:ascii="Times New Roman" w:eastAsia="Times New Roman" w:hAnsi="Times New Roman" w:cs="Times New Roman"/>
+        </w:rPr>
+        <w:t xml:space="preserve">Creative Thinking - Students will demonstrate original or imaginative ways of thinking about, </w:t>
+      </w:r>
+      <w:r>
+        <w:rPr>
+          <w:rFonts w:ascii="Times New Roman" w:eastAsia="Times New Roman" w:hAnsi="Times New Roman" w:cs="Times New Roman"/>
+        </w:rPr>
+        <w:tab/>
+        <w:t>reacting to, or working in the fine, performing, or literary arts.</w:t>
+      </w:r>
     </w:p>
     <w:p>
       <w:pPr>
         <w:pStyle w:val="ListParagraph"/>
         <w:numPr>
           <w:ilvl w:val="0"/>
-          <w:numId w:val="22"/>
+          <w:numId w:val="18"/>
         </w:numPr>
         <w:autoSpaceDN w:val="0"/>
         <w:textAlignment w:val="baseline"/>
@@ -5342,14 +5439,7 @@
         <w:rPr>
           <w:rFonts w:ascii="Times New Roman" w:eastAsia="Times New Roman" w:hAnsi="Times New Roman" w:cs="Times New Roman"/>
         </w:rPr>
-        <w:t xml:space="preserve">Creative Thinking - Students will demonstrate original or imaginative ways of thinking about, </w:t>
-      </w:r>
-      <w:r>
-        <w:rPr>
-          <w:rFonts w:ascii="Times New Roman" w:eastAsia="Times New Roman" w:hAnsi="Times New Roman" w:cs="Times New Roman"/>
-        </w:rPr>
-        <w:tab/>
-        <w:t>reacting to, or working in the fine, performing, or literary arts.</w:t>
+        <w:t>Discovery and Reflection - Students will demonstrate how discovery and reflection in regard to the world have affected how they view their sense of purpose.</w:t>
       </w:r>
     </w:p>
     <w:p>
@@ -5357,7 +5447,7 @@
         <w:pStyle w:val="ListParagraph"/>
         <w:numPr>
           <w:ilvl w:val="0"/>
-          <w:numId w:val="22"/>
+          <w:numId w:val="18"/>
         </w:numPr>
         <w:autoSpaceDN w:val="0"/>
         <w:textAlignment w:val="baseline"/>
@@ -5369,7 +5459,15 @@
         <w:rPr>
           <w:rFonts w:ascii="Times New Roman" w:eastAsia="Times New Roman" w:hAnsi="Times New Roman" w:cs="Times New Roman"/>
         </w:rPr>
-        <w:t>Discovery and Reflection - Students will demonstrate how discovery and reflection in regard to the world have affected how they view their sense of purpose.</w:t>
+        <w:t xml:space="preserve">Quantitative Reasoning - </w:t>
+      </w:r>
+      <w:r>
+        <w:rPr>
+          <w:rFonts w:ascii="Times New Roman" w:eastAsia="Times New Roman" w:hAnsi="Times New Roman" w:cs="Times New Roman"/>
+          <w:bCs/>
+          <w:iCs/>
+        </w:rPr>
+        <w:t>Students will evaluate and utilize quantitative evidence, methods, and models effectively</w:t>
       </w:r>
     </w:p>
     <w:p>
@@ -5377,7 +5475,7 @@
         <w:pStyle w:val="ListParagraph"/>
         <w:numPr>
           <w:ilvl w:val="0"/>
-          <w:numId w:val="22"/>
+          <w:numId w:val="18"/>
         </w:numPr>
         <w:autoSpaceDN w:val="0"/>
         <w:textAlignment w:val="baseline"/>
@@ -5389,15 +5487,7 @@
         <w:rPr>
           <w:rFonts w:ascii="Times New Roman" w:eastAsia="Times New Roman" w:hAnsi="Times New Roman" w:cs="Times New Roman"/>
         </w:rPr>
-        <w:t xml:space="preserve">Quantitative Reasoning - </w:t>
-      </w:r>
-      <w:r>
-        <w:rPr>
-          <w:rFonts w:ascii="Times New Roman" w:eastAsia="Times New Roman" w:hAnsi="Times New Roman" w:cs="Times New Roman"/>
-          <w:bCs/>
-          <w:iCs/>
-        </w:rPr>
-        <w:t>Students will evaluate and utilize quantitative evidence, methods, and models effectively</w:t>
+        <w:t>Intercultural Knowledge - Students will demonstrate an understanding of cultural differences and human diversity.</w:t>
       </w:r>
     </w:p>
     <w:p>
@@ -5405,7 +5495,7 @@
         <w:pStyle w:val="ListParagraph"/>
         <w:numPr>
           <w:ilvl w:val="0"/>
-          <w:numId w:val="22"/>
+          <w:numId w:val="18"/>
         </w:numPr>
         <w:autoSpaceDN w:val="0"/>
         <w:textAlignment w:val="baseline"/>
@@ -5417,7 +5507,7 @@
         <w:rPr>
           <w:rFonts w:ascii="Times New Roman" w:eastAsia="Times New Roman" w:hAnsi="Times New Roman" w:cs="Times New Roman"/>
         </w:rPr>
-        <w:t>Intercultural Knowledge - Students will demonstrate an understanding of cultural differences and human diversity.</w:t>
+        <w:t>Social Scientific Inquiry and Analysis - Students will utilize scientific principles, models, or theories to promote and demonstrate understanding of social phenomena. </w:t>
       </w:r>
     </w:p>
     <w:p>
@@ -5425,27 +5515,7 @@
         <w:pStyle w:val="ListParagraph"/>
         <w:numPr>
           <w:ilvl w:val="0"/>
-          <w:numId w:val="22"/>
-        </w:numPr>
-        <w:autoSpaceDN w:val="0"/>
-        <w:textAlignment w:val="baseline"/>
-        <w:rPr>
-          <w:rFonts w:ascii="Times New Roman" w:eastAsia="Times New Roman" w:hAnsi="Times New Roman" w:cs="Times New Roman"/>
-        </w:rPr>
-      </w:pPr>
-      <w:r>
-        <w:rPr>
-          <w:rFonts w:ascii="Times New Roman" w:eastAsia="Times New Roman" w:hAnsi="Times New Roman" w:cs="Times New Roman"/>
-        </w:rPr>
-        <w:t>Social Scientific Inquiry and Analysis - Students will utilize scientific principles, models, or theories to promote and demonstrate understanding of social phenomena. </w:t>
-      </w:r>
-    </w:p>
-    <w:p>
-      <w:pPr>
-        <w:pStyle w:val="ListParagraph"/>
-        <w:numPr>
-          <w:ilvl w:val="0"/>
-          <w:numId w:val="22"/>
+          <w:numId w:val="18"/>
         </w:numPr>
         <w:autoSpaceDN w:val="0"/>
         <w:textAlignment w:val="baseline"/>
@@ -5492,7 +5562,7 @@
       <w:pPr>
         <w:contextualSpacing/>
         <w:rPr>
-          <w:rFonts w:ascii="Times New Roman" w:eastAsiaTheme="minorHAnsi" w:hAnsi="Times New Roman" w:cs="Times New Roman"/>
+          <w:rFonts w:ascii="Times New Roman" w:hAnsi="Times New Roman" w:cs="Times New Roman"/>
           <w:b/>
           <w:u w:val="single"/>
         </w:rPr>
@@ -5522,22 +5592,61 @@
         <w:spacing w:before="0" w:beforeAutospacing="0" w:after="0" w:afterAutospacing="0"/>
       </w:pPr>
       <w:r>
-        <w:t xml:space="preserve">The ASC offers free professional writing support for all courses at all levels.  Math and science tutoring for specific undergraduate courses is also available.  These services are available to all registered AU students at all locations.  The instruction and support provided is intended to enhance student learning.  To schedule your appointment, go to </w:t>
+        <w:t>The ASC offers free professional</w:t>
+      </w:r>
+      <w:r>
+        <w:t xml:space="preserve"> writing support for all </w:t>
+      </w:r>
+      <w:r>
+        <w:t>courses at all levels.  Math and science tutoring fo</w:t>
+      </w:r>
+      <w:r>
+        <w:t xml:space="preserve">r specific undergraduate </w:t>
+      </w:r>
+      <w:r>
+        <w:t xml:space="preserve">courses is also available.  These services are available to all registered AU students at all locations.  The instruction and support provided is intended to enhance student learning.  To schedule </w:t>
+      </w:r>
+      <w:r>
+        <w:t>your</w:t>
+      </w:r>
+      <w:r>
+        <w:t xml:space="preserve"> appointment, </w:t>
+      </w:r>
+      <w:r>
+        <w:t xml:space="preserve">go to Academic </w:t>
+      </w:r>
+      <w:proofErr w:type="spellStart"/>
+      <w:r>
+        <w:t>SupportNet</w:t>
+      </w:r>
+      <w:proofErr w:type="spellEnd"/>
+      <w:r>
+        <w:t xml:space="preserve"> on Okta. To access math and science tutoring for select </w:t>
       </w:r>
       <w:r>
         <w:lastRenderedPageBreak/>
-        <w:t xml:space="preserve">Academic SupportNet on Okta. To access math and science tutoring for select undergraduate courses, students can access </w:t>
+        <w:t xml:space="preserve">undergraduate courses, </w:t>
+      </w:r>
+      <w:r>
+        <w:t xml:space="preserve">students can access </w:t>
       </w:r>
       <w:hyperlink r:id="rId11" w:tgtFrame="_blank" w:history="1">
         <w:r>
           <w:rPr>
-            <w:rStyle w:val="Hyperlink"/>
+            <w:color w:val="0000FF"/>
+            <w:u w:val="single"/>
           </w:rPr>
           <w:t>www.Tutor.com</w:t>
         </w:r>
       </w:hyperlink>
       <w:r>
-        <w:t xml:space="preserve"> via their Moodle course shell. Online students may access </w:t>
+        <w:t xml:space="preserve"> via their Moodle course shell.</w:t>
+      </w:r>
+      <w:r>
+        <w:t xml:space="preserve"> </w:t>
+      </w:r>
+      <w:r>
+        <w:t xml:space="preserve">Online students may access </w:t>
       </w:r>
       <w:hyperlink r:id="rId12" w:history="1">
         <w:r>
@@ -5585,13 +5694,42 @@
           <w:rFonts w:ascii="Times New Roman" w:eastAsia="Times New Roman" w:hAnsi="Times New Roman" w:cs="Times New Roman"/>
           <w:color w:val="000000"/>
         </w:rPr>
-        <w:t xml:space="preserve">Writing assistance and peer tutoring are available to students at no charge, at GWC.  If you would like to make an appointment, please email </w:t>
+        <w:t xml:space="preserve">Writing assistance </w:t>
+      </w:r>
+      <w:r>
+        <w:rPr>
+          <w:rFonts w:ascii="Times New Roman" w:eastAsia="Times New Roman" w:hAnsi="Times New Roman" w:cs="Times New Roman"/>
+          <w:color w:val="000000"/>
+        </w:rPr>
+        <w:t>and peer tutoring are</w:t>
+      </w:r>
+      <w:r>
+        <w:rPr>
+          <w:rFonts w:ascii="Times New Roman" w:eastAsia="Times New Roman" w:hAnsi="Times New Roman" w:cs="Times New Roman"/>
+          <w:color w:val="000000"/>
+        </w:rPr>
+        <w:t xml:space="preserve"> available to students at no charge</w:t>
+      </w:r>
+      <w:r>
+        <w:rPr>
+          <w:rFonts w:ascii="Times New Roman" w:eastAsia="Times New Roman" w:hAnsi="Times New Roman" w:cs="Times New Roman"/>
+          <w:color w:val="000000"/>
+        </w:rPr>
+        <w:t>, at GWC</w:t>
+      </w:r>
+      <w:r>
+        <w:rPr>
+          <w:rFonts w:ascii="Times New Roman" w:eastAsia="Times New Roman" w:hAnsi="Times New Roman" w:cs="Times New Roman"/>
+          <w:color w:val="000000"/>
+        </w:rPr>
+        <w:t xml:space="preserve">.  If you would like to make an appointment, please email </w:t>
       </w:r>
       <w:hyperlink r:id="rId13" w:tgtFrame="_blank" w:history="1">
         <w:r>
           <w:rPr>
-            <w:rStyle w:val="Hyperlink"/>
             <w:rFonts w:ascii="Times New Roman" w:eastAsia="Times New Roman" w:hAnsi="Times New Roman" w:cs="Times New Roman"/>
+            <w:color w:val="0000FF"/>
+            <w:u w:val="single"/>
           </w:rPr>
           <w:t>scottlibrary@aurora.edu</w:t>
         </w:r>
@@ -5609,7 +5747,65 @@
           <w:rFonts w:ascii="Times New Roman" w:eastAsia="Times New Roman" w:hAnsi="Times New Roman" w:cs="Times New Roman"/>
           <w:color w:val="000000"/>
         </w:rPr>
-        <w:t xml:space="preserve">  In addition, GWC students are eligible to receive tutoring and writing assistance remotely by going to Academic SupportNet on Okta.  To access math tutoring for select undergraduate courses, students can access </w:t>
+        <w:t xml:space="preserve">  </w:t>
+      </w:r>
+      <w:r>
+        <w:rPr>
+          <w:rFonts w:ascii="Times New Roman" w:eastAsia="Times New Roman" w:hAnsi="Times New Roman" w:cs="Times New Roman"/>
+          <w:color w:val="000000"/>
+        </w:rPr>
+        <w:t xml:space="preserve">In addition, GWC </w:t>
+      </w:r>
+      <w:r>
+        <w:rPr>
+          <w:rFonts w:ascii="Times New Roman" w:eastAsia="Times New Roman" w:hAnsi="Times New Roman" w:cs="Times New Roman"/>
+          <w:color w:val="000000"/>
+        </w:rPr>
+        <w:t xml:space="preserve">students are eligible to receive tutoring and writing assistance remotely </w:t>
+      </w:r>
+      <w:r>
+        <w:rPr>
+          <w:rFonts w:ascii="Times New Roman" w:eastAsia="Times New Roman" w:hAnsi="Times New Roman" w:cs="Times New Roman"/>
+          <w:color w:val="000000"/>
+        </w:rPr>
+        <w:t xml:space="preserve">by going to </w:t>
+      </w:r>
+      <w:r>
+        <w:rPr>
+          <w:rFonts w:ascii="Times New Roman" w:eastAsia="Times New Roman" w:hAnsi="Times New Roman" w:cs="Times New Roman"/>
+          <w:color w:val="000000"/>
+        </w:rPr>
+        <w:t xml:space="preserve">Academic </w:t>
+      </w:r>
+      <w:proofErr w:type="spellStart"/>
+      <w:r>
+        <w:rPr>
+          <w:rFonts w:ascii="Times New Roman" w:eastAsia="Times New Roman" w:hAnsi="Times New Roman" w:cs="Times New Roman"/>
+          <w:color w:val="000000"/>
+        </w:rPr>
+        <w:t>SupportNet</w:t>
+      </w:r>
+      <w:proofErr w:type="spellEnd"/>
+      <w:r>
+        <w:rPr>
+          <w:rFonts w:ascii="Times New Roman" w:eastAsia="Times New Roman" w:hAnsi="Times New Roman" w:cs="Times New Roman"/>
+          <w:color w:val="000000"/>
+        </w:rPr>
+        <w:t xml:space="preserve"> on Okta.</w:t>
+      </w:r>
+      <w:r>
+        <w:rPr>
+          <w:rFonts w:ascii="Times New Roman" w:eastAsia="Times New Roman" w:hAnsi="Times New Roman" w:cs="Times New Roman"/>
+          <w:color w:val="000000"/>
+        </w:rPr>
+        <w:t xml:space="preserve">  </w:t>
+      </w:r>
+      <w:r>
+        <w:rPr>
+          <w:rFonts w:ascii="Times New Roman" w:eastAsia="Times New Roman" w:hAnsi="Times New Roman" w:cs="Times New Roman"/>
+          <w:color w:val="000000"/>
+        </w:rPr>
+        <w:t xml:space="preserve">To access math tutoring for select undergraduate courses, students can access </w:t>
       </w:r>
       <w:hyperlink r:id="rId14" w:history="1">
         <w:r>
@@ -5647,7 +5843,7 @@
     <w:p>
       <w:pPr>
         <w:rPr>
-          <w:rFonts w:ascii="Times New Roman" w:eastAsiaTheme="minorHAnsi" w:hAnsi="Times New Roman" w:cs="Times New Roman"/>
+          <w:rFonts w:ascii="Times New Roman" w:hAnsi="Times New Roman" w:cs="Times New Roman"/>
         </w:rPr>
       </w:pPr>
     </w:p>
@@ -5666,20 +5862,120 @@
           <w:b/>
           <w:u w:val="single"/>
         </w:rPr>
-        <w:t>Academic Support Center – Woodstock Campus</w:t>
-      </w:r>
-    </w:p>
-    <w:p>
-      <w:pPr>
-        <w:rPr>
-          <w:rFonts w:ascii="Times New Roman" w:eastAsia="Times New Roman" w:hAnsi="Times New Roman" w:cs="Times New Roman"/>
-        </w:rPr>
-      </w:pPr>
-      <w:r>
-        <w:rPr>
-          <w:rFonts w:ascii="Times New Roman" w:eastAsia="Times New Roman" w:hAnsi="Times New Roman" w:cs="Times New Roman"/>
-        </w:rPr>
-        <w:t xml:space="preserve">Woodstock campus students can access free professional writing support for all courses at all levels via the Aurora campus ASC, or peer writing assistance at the GWC campus.  Math and science tutoring for specific undergraduate courses is also available.  The instruction and support provided is intended to enhance student learning.  To schedule your appointment, go to Academic SupportNet on Okta. To access math tutoring for select undergraduate courses, students can access </w:t>
+        <w:t>Academic Support Center</w:t>
+      </w:r>
+      <w:r>
+        <w:rPr>
+          <w:rFonts w:ascii="Times New Roman" w:hAnsi="Times New Roman" w:cs="Times New Roman"/>
+          <w:b/>
+          <w:u w:val="single"/>
+        </w:rPr>
+        <w:t xml:space="preserve"> – Woodstock Campus</w:t>
+      </w:r>
+    </w:p>
+    <w:p>
+      <w:pPr>
+        <w:rPr>
+          <w:rFonts w:ascii="Times New Roman" w:eastAsia="Times New Roman" w:hAnsi="Times New Roman" w:cs="Times New Roman"/>
+        </w:rPr>
+      </w:pPr>
+      <w:r>
+        <w:rPr>
+          <w:rFonts w:ascii="Times New Roman" w:eastAsia="Times New Roman" w:hAnsi="Times New Roman" w:cs="Times New Roman"/>
+        </w:rPr>
+        <w:t xml:space="preserve">Woodstock campus students can access </w:t>
+      </w:r>
+      <w:r>
+        <w:rPr>
+          <w:rFonts w:ascii="Times New Roman" w:eastAsia="Times New Roman" w:hAnsi="Times New Roman" w:cs="Times New Roman"/>
+        </w:rPr>
+        <w:t>free professional</w:t>
+      </w:r>
+      <w:r>
+        <w:rPr>
+          <w:rFonts w:ascii="Times New Roman" w:eastAsia="Times New Roman" w:hAnsi="Times New Roman" w:cs="Times New Roman"/>
+        </w:rPr>
+        <w:t xml:space="preserve"> writing support for all </w:t>
+      </w:r>
+      <w:r>
+        <w:rPr>
+          <w:rFonts w:ascii="Times New Roman" w:eastAsia="Times New Roman" w:hAnsi="Times New Roman" w:cs="Times New Roman"/>
+        </w:rPr>
+        <w:t>courses at all levels</w:t>
+      </w:r>
+      <w:r>
+        <w:rPr>
+          <w:rFonts w:ascii="Times New Roman" w:eastAsia="Times New Roman" w:hAnsi="Times New Roman" w:cs="Times New Roman"/>
+        </w:rPr>
+        <w:t xml:space="preserve"> via the Aurora campus ASC, or peer writing assistance at the GWC campus.</w:t>
+      </w:r>
+      <w:r>
+        <w:rPr>
+          <w:rFonts w:ascii="Times New Roman" w:eastAsia="Times New Roman" w:hAnsi="Times New Roman" w:cs="Times New Roman"/>
+        </w:rPr>
+        <w:t>  Math and science tutoring f</w:t>
+      </w:r>
+      <w:r>
+        <w:rPr>
+          <w:rFonts w:ascii="Times New Roman" w:eastAsia="Times New Roman" w:hAnsi="Times New Roman" w:cs="Times New Roman"/>
+        </w:rPr>
+        <w:t>or specific undergraduate</w:t>
+      </w:r>
+      <w:r>
+        <w:rPr>
+          <w:rFonts w:ascii="Times New Roman" w:eastAsia="Times New Roman" w:hAnsi="Times New Roman" w:cs="Times New Roman"/>
+        </w:rPr>
+        <w:t xml:space="preserve"> courses i</w:t>
+      </w:r>
+      <w:r>
+        <w:rPr>
+          <w:rFonts w:ascii="Times New Roman" w:eastAsia="Times New Roman" w:hAnsi="Times New Roman" w:cs="Times New Roman"/>
+        </w:rPr>
+        <w:t>s also available.</w:t>
+      </w:r>
+      <w:r>
+        <w:rPr>
+          <w:rFonts w:ascii="Times New Roman" w:eastAsia="Times New Roman" w:hAnsi="Times New Roman" w:cs="Times New Roman"/>
+        </w:rPr>
+        <w:t xml:space="preserve"> </w:t>
+      </w:r>
+      <w:r>
+        <w:rPr>
+          <w:rFonts w:ascii="Times New Roman" w:eastAsia="Times New Roman" w:hAnsi="Times New Roman" w:cs="Times New Roman"/>
+        </w:rPr>
+        <w:t xml:space="preserve"> </w:t>
+      </w:r>
+      <w:r>
+        <w:rPr>
+          <w:rFonts w:ascii="Times New Roman" w:eastAsia="Times New Roman" w:hAnsi="Times New Roman" w:cs="Times New Roman"/>
+        </w:rPr>
+        <w:t xml:space="preserve">The instruction and support provided is intended to enhance </w:t>
+      </w:r>
+      <w:r>
+        <w:rPr>
+          <w:rFonts w:ascii="Times New Roman" w:eastAsia="Times New Roman" w:hAnsi="Times New Roman" w:cs="Times New Roman"/>
+        </w:rPr>
+        <w:t xml:space="preserve">student learning.  To schedule your appointment, </w:t>
+      </w:r>
+      <w:r>
+        <w:rPr>
+          <w:rFonts w:ascii="Times New Roman" w:eastAsia="Times New Roman" w:hAnsi="Times New Roman" w:cs="Times New Roman"/>
+        </w:rPr>
+        <w:t xml:space="preserve">go to Academic </w:t>
+      </w:r>
+      <w:proofErr w:type="spellStart"/>
+      <w:r>
+        <w:rPr>
+          <w:rFonts w:ascii="Times New Roman" w:eastAsia="Times New Roman" w:hAnsi="Times New Roman" w:cs="Times New Roman"/>
+        </w:rPr>
+        <w:t>SupportNet</w:t>
+      </w:r>
+      <w:proofErr w:type="spellEnd"/>
+      <w:r>
+        <w:rPr>
+          <w:rFonts w:ascii="Times New Roman" w:eastAsia="Times New Roman" w:hAnsi="Times New Roman" w:cs="Times New Roman"/>
+        </w:rPr>
+        <w:t xml:space="preserve"> on Okta. To access math tutoring for select undergraduate courses, students can access </w:t>
       </w:r>
       <w:hyperlink r:id="rId16" w:history="1">
         <w:r>
@@ -5709,13 +6005,19 @@
         <w:rPr>
           <w:rFonts w:ascii="Times New Roman" w:eastAsia="Times New Roman" w:hAnsi="Times New Roman" w:cs="Times New Roman"/>
         </w:rPr>
-        <w:t xml:space="preserve">. </w:t>
-      </w:r>
-    </w:p>
-    <w:p>
-      <w:pPr>
-        <w:rPr>
-          <w:rFonts w:ascii="Times New Roman" w:eastAsiaTheme="minorHAnsi" w:hAnsi="Times New Roman" w:cs="Times New Roman"/>
+        <w:t>.</w:t>
+      </w:r>
+      <w:r>
+        <w:rPr>
+          <w:rFonts w:ascii="Times New Roman" w:eastAsia="Times New Roman" w:hAnsi="Times New Roman" w:cs="Times New Roman"/>
+        </w:rPr>
+        <w:t xml:space="preserve"> </w:t>
+      </w:r>
+    </w:p>
+    <w:p>
+      <w:pPr>
+        <w:rPr>
+          <w:rFonts w:ascii="Times New Roman" w:hAnsi="Times New Roman" w:cs="Times New Roman"/>
         </w:rPr>
       </w:pPr>
     </w:p>
@@ -5755,7 +6057,35 @@
         <w:rPr>
           <w:rFonts w:ascii="Times New Roman" w:eastAsia="Times New Roman" w:hAnsi="Times New Roman" w:cs="Times New Roman"/>
         </w:rPr>
-        <w:t>The library is the premier destination for scholarly, credible sources. High quality sources increase the likelihood of producing a high quality paper. Scholarly and popular journals as well as ebooks can be located through the AU library website (</w:t>
+        <w:t xml:space="preserve">The library is the premier destination for scholarly, credible sources. High quality sources increase the likelihood of producing a </w:t>
+      </w:r>
+      <w:proofErr w:type="gramStart"/>
+      <w:r>
+        <w:rPr>
+          <w:rFonts w:ascii="Times New Roman" w:eastAsia="Times New Roman" w:hAnsi="Times New Roman" w:cs="Times New Roman"/>
+        </w:rPr>
+        <w:t>high quality</w:t>
+      </w:r>
+      <w:proofErr w:type="gramEnd"/>
+      <w:r>
+        <w:rPr>
+          <w:rFonts w:ascii="Times New Roman" w:eastAsia="Times New Roman" w:hAnsi="Times New Roman" w:cs="Times New Roman"/>
+        </w:rPr>
+        <w:t xml:space="preserve"> paper. Scholarly and popular journals as well as </w:t>
+      </w:r>
+      <w:proofErr w:type="spellStart"/>
+      <w:r>
+        <w:rPr>
+          <w:rFonts w:ascii="Times New Roman" w:eastAsia="Times New Roman" w:hAnsi="Times New Roman" w:cs="Times New Roman"/>
+        </w:rPr>
+        <w:t>ebooks</w:t>
+      </w:r>
+      <w:proofErr w:type="spellEnd"/>
+      <w:r>
+        <w:rPr>
+          <w:rFonts w:ascii="Times New Roman" w:eastAsia="Times New Roman" w:hAnsi="Times New Roman" w:cs="Times New Roman"/>
+        </w:rPr>
+        <w:t xml:space="preserve"> can be located through the AU library website (</w:t>
       </w:r>
       <w:hyperlink r:id="rId18" w:history="1">
         <w:r>
@@ -5785,13 +6115,26 @@
         <w:rPr>
           <w:rFonts w:ascii="Times New Roman" w:eastAsia="Times New Roman" w:hAnsi="Times New Roman" w:cs="Times New Roman"/>
         </w:rPr>
-        <w:t>). Librarians are a valuable resource; please do not hesitate to ask for assistance with any research questions.  They are available for all students by chat at (</w:t>
+        <w:t>). Librarians are a valuable resource; please do not hesitate to ask for assistance with any research questions.  They</w:t>
+      </w:r>
+      <w:r>
+        <w:rPr>
+          <w:rFonts w:ascii="Times New Roman" w:eastAsia="Times New Roman" w:hAnsi="Times New Roman" w:cs="Times New Roman"/>
+        </w:rPr>
+        <w:t xml:space="preserve"> are available for all</w:t>
+      </w:r>
+      <w:r>
+        <w:rPr>
+          <w:rFonts w:ascii="Times New Roman" w:eastAsia="Times New Roman" w:hAnsi="Times New Roman" w:cs="Times New Roman"/>
+        </w:rPr>
+        <w:t xml:space="preserve"> students by chat at (</w:t>
       </w:r>
       <w:hyperlink r:id="rId20" w:tgtFrame="_blank" w:history="1">
         <w:r>
           <w:rPr>
-            <w:rStyle w:val="Hyperlink"/>
             <w:rFonts w:ascii="Times New Roman" w:eastAsia="Times New Roman" w:hAnsi="Times New Roman" w:cs="Times New Roman"/>
+            <w:color w:val="0000FF"/>
+            <w:u w:val="single"/>
           </w:rPr>
           <w:t>http://aurora.libanswers.com/</w:t>
         </w:r>
@@ -5800,7 +6143,13 @@
         <w:rPr>
           <w:rFonts w:ascii="Times New Roman" w:eastAsia="Times New Roman" w:hAnsi="Times New Roman" w:cs="Times New Roman"/>
         </w:rPr>
-        <w:t xml:space="preserve">), text (630-796-7615), phone (630-844-5437), </w:t>
+        <w:t xml:space="preserve">), </w:t>
+      </w:r>
+      <w:r>
+        <w:rPr>
+          <w:rFonts w:ascii="Times New Roman" w:eastAsia="Times New Roman" w:hAnsi="Times New Roman" w:cs="Times New Roman"/>
+        </w:rPr>
+        <w:t xml:space="preserve">text (630-796-7615), phone (630-844-5437), </w:t>
       </w:r>
       <w:r>
         <w:rPr>
@@ -5814,8 +6163,9 @@
       <w:hyperlink r:id="rId21" w:tgtFrame="_blank" w:history="1">
         <w:r>
           <w:rPr>
-            <w:rStyle w:val="Hyperlink"/>
             <w:rFonts w:ascii="Times New Roman" w:hAnsi="Times New Roman" w:cs="Times New Roman"/>
+            <w:color w:val="0000FF"/>
+            <w:u w:val="single"/>
           </w:rPr>
           <w:t>http://libguides.aurora.edu/appointments</w:t>
         </w:r>
@@ -5839,7 +6189,13 @@
         <w:rPr>
           <w:rFonts w:ascii="Times New Roman" w:eastAsia="Times New Roman" w:hAnsi="Times New Roman" w:cs="Times New Roman"/>
         </w:rPr>
-        <w:t xml:space="preserve"> For assistance on the GWC campus, contact Dr. Julie Beyers (</w:t>
+        <w:t xml:space="preserve"> For assistance on the G</w:t>
+      </w:r>
+      <w:r>
+        <w:rPr>
+          <w:rFonts w:ascii="Times New Roman" w:eastAsia="Times New Roman" w:hAnsi="Times New Roman" w:cs="Times New Roman"/>
+        </w:rPr>
+        <w:t>WC campus, contact Dr. Julie Beyers (</w:t>
       </w:r>
       <w:hyperlink r:id="rId22" w:history="1">
         <w:r>
@@ -5854,14 +6210,26 @@
         <w:rPr>
           <w:rFonts w:ascii="Times New Roman" w:eastAsia="Times New Roman" w:hAnsi="Times New Roman" w:cs="Times New Roman"/>
         </w:rPr>
-        <w:t xml:space="preserve">).  Services for Woodstock campus students are available through both the Aurora and GWC campuses, including courier delivery of materials. </w:t>
+        <w:t>).</w:t>
+      </w:r>
+      <w:r>
+        <w:rPr>
+          <w:rFonts w:ascii="Times New Roman" w:eastAsia="Times New Roman" w:hAnsi="Times New Roman" w:cs="Times New Roman"/>
+        </w:rPr>
+        <w:t xml:space="preserve"> </w:t>
+      </w:r>
+      <w:r>
+        <w:rPr>
+          <w:rFonts w:ascii="Times New Roman" w:eastAsia="Times New Roman" w:hAnsi="Times New Roman" w:cs="Times New Roman"/>
+        </w:rPr>
+        <w:t xml:space="preserve"> Services for Woodstock campus students are available through both the Aurora and GWC campuses, including courier delivery of materials. </w:t>
       </w:r>
     </w:p>
     <w:p>
       <w:pPr>
         <w:contextualSpacing/>
         <w:rPr>
-          <w:rFonts w:ascii="Times New Roman" w:eastAsiaTheme="minorHAnsi" w:hAnsi="Times New Roman" w:cs="Times New Roman"/>
+          <w:rFonts w:ascii="Times New Roman" w:hAnsi="Times New Roman" w:cs="Times New Roman"/>
           <w:b/>
           <w:caps/>
           <w:u w:val="single"/>
@@ -5933,14 +6301,7 @@
         <w:rPr>
           <w:rFonts w:ascii="Times New Roman" w:hAnsi="Times New Roman" w:cs="Times New Roman"/>
         </w:rPr>
-        <w:t xml:space="preserve">Aurora University’s core values include integrity and ethical behavior. A community of learners, Aurora University students and faculty share responsibility for academic honesty and integrity. The University expects students to do their own academic work. In addition, it expects active participation and equitable contributions of students involved </w:t>
-      </w:r>
-      <w:r>
-        <w:rPr>
-          <w:rFonts w:ascii="Times New Roman" w:hAnsi="Times New Roman" w:cs="Times New Roman"/>
-        </w:rPr>
-        <w:lastRenderedPageBreak/>
-        <w:t>in group assignments. Aurora University’s Code of Academic Integrity (henceforth, the Code) prohibits the following dishonest and unethical behaviors, regardless of intent.</w:t>
+        <w:t>Aurora University’s core values include integrity and ethical behavior. A community of learners, Aurora University students and faculty share responsibility for academic honesty and integrity. The University expects students to do their own academic work. In addition, it expects active participation and equitable contributions of students involved in group assignments. Aurora University’s Code of Academic Integrity (henceforth, the Code) prohibits the following dishonest and unethical behaviors, regardless of intent.</w:t>
       </w:r>
     </w:p>
     <w:p>
@@ -5955,7 +6316,7 @@
         <w:pStyle w:val="ListParagraph"/>
         <w:numPr>
           <w:ilvl w:val="0"/>
-          <w:numId w:val="23"/>
+          <w:numId w:val="1"/>
         </w:numPr>
         <w:ind w:left="720"/>
         <w:rPr>
@@ -5989,7 +6350,7 @@
         <w:pStyle w:val="ListParagraph"/>
         <w:numPr>
           <w:ilvl w:val="0"/>
-          <w:numId w:val="23"/>
+          <w:numId w:val="1"/>
         </w:numPr>
         <w:ind w:left="720"/>
         <w:rPr>
@@ -6023,7 +6384,7 @@
         <w:pStyle w:val="ListParagraph"/>
         <w:numPr>
           <w:ilvl w:val="0"/>
-          <w:numId w:val="23"/>
+          <w:numId w:val="1"/>
         </w:numPr>
         <w:ind w:left="720"/>
         <w:rPr>
@@ -6057,7 +6418,7 @@
         <w:pStyle w:val="ListParagraph"/>
         <w:numPr>
           <w:ilvl w:val="0"/>
-          <w:numId w:val="23"/>
+          <w:numId w:val="1"/>
         </w:numPr>
         <w:ind w:left="720"/>
         <w:rPr>
@@ -6092,7 +6453,7 @@
         <w:pStyle w:val="ListParagraph"/>
         <w:numPr>
           <w:ilvl w:val="0"/>
-          <w:numId w:val="23"/>
+          <w:numId w:val="1"/>
         </w:numPr>
         <w:ind w:left="720"/>
         <w:rPr>
@@ -6135,7 +6496,7 @@
         <w:pStyle w:val="ListParagraph"/>
         <w:numPr>
           <w:ilvl w:val="0"/>
-          <w:numId w:val="23"/>
+          <w:numId w:val="1"/>
         </w:numPr>
         <w:ind w:left="720"/>
         <w:rPr>
@@ -6204,14 +6565,44 @@
         <w:rPr>
           <w:rFonts w:ascii="Times New Roman" w:hAnsi="Times New Roman" w:cs="Times New Roman"/>
         </w:rPr>
-        <w:t xml:space="preserve"> to review the consequences of violating these expectations, consequences which will be enforced </w:t>
+        <w:t xml:space="preserve"> </w:t>
+      </w:r>
+      <w:r>
+        <w:rPr>
+          <w:rFonts w:ascii="Times New Roman" w:hAnsi="Times New Roman" w:cs="Times New Roman"/>
+        </w:rPr>
+        <w:t xml:space="preserve">to review the consequences of violating these expectations, consequences which will be enforced within this course.  In addition, if a student is found guilty of violating any of the above </w:t>
       </w:r>
       <w:r>
         <w:rPr>
           <w:rFonts w:ascii="Times New Roman" w:hAnsi="Times New Roman" w:cs="Times New Roman"/>
         </w:rPr>
         <w:lastRenderedPageBreak/>
-        <w:t xml:space="preserve">within this course.  In addition, if a student is found guilty of violating any of the above provisions, the student will receive a sanction ranging from an F on the assignment in question, to an F in the course.  </w:t>
+        <w:t xml:space="preserve">provisions, the student will receive </w:t>
+      </w:r>
+      <w:r>
+        <w:rPr>
+          <w:rFonts w:ascii="Times New Roman" w:hAnsi="Times New Roman" w:cs="Times New Roman"/>
+        </w:rPr>
+        <w:t xml:space="preserve">a sanction ranging from </w:t>
+      </w:r>
+      <w:r>
+        <w:rPr>
+          <w:rFonts w:ascii="Times New Roman" w:hAnsi="Times New Roman" w:cs="Times New Roman"/>
+        </w:rPr>
+        <w:t>an F on the assignment in question</w:t>
+      </w:r>
+      <w:r>
+        <w:rPr>
+          <w:rFonts w:ascii="Times New Roman" w:hAnsi="Times New Roman" w:cs="Times New Roman"/>
+        </w:rPr>
+        <w:t>, to an F in the course</w:t>
+      </w:r>
+      <w:r>
+        <w:rPr>
+          <w:rFonts w:ascii="Times New Roman" w:hAnsi="Times New Roman" w:cs="Times New Roman"/>
+        </w:rPr>
+        <w:t xml:space="preserve">.  </w:t>
       </w:r>
     </w:p>
     <w:p>
@@ -6248,7 +6639,79 @@
         <w:rPr>
           <w:rFonts w:ascii="Times New Roman" w:hAnsi="Times New Roman" w:cs="Times New Roman"/>
         </w:rPr>
-        <w:t xml:space="preserve">Students enrolled in AU courses have the right to learn in an environment where all individuals are treated equitably and with respect.  Behaviors at a physical campus, in a remote setting, or in an online learning classroom, or at an internship/clinical placement, that interfere with the learning experience are not permitted.  Disruptive or disrespectful behaviors will be referred to the School Dean for consideration of further action, up to and including dismissal from the institution in serious instances.  </w:t>
+        <w:t xml:space="preserve">Students enrolled in AU courses have the right to learn in an environment where all individuals are treated equitably and with respect.  Behaviors </w:t>
+      </w:r>
+      <w:r>
+        <w:rPr>
+          <w:rFonts w:ascii="Times New Roman" w:hAnsi="Times New Roman" w:cs="Times New Roman"/>
+        </w:rPr>
+        <w:t xml:space="preserve">at a physical campus, in a remote setting, or in an online learning classroom, or at an internship/clinical placement, </w:t>
+      </w:r>
+      <w:r>
+        <w:rPr>
+          <w:rFonts w:ascii="Times New Roman" w:hAnsi="Times New Roman" w:cs="Times New Roman"/>
+        </w:rPr>
+        <w:t xml:space="preserve">that interfere with the learning experience are not permitted.  Disruptive or disrespectful behaviors </w:t>
+      </w:r>
+      <w:r>
+        <w:rPr>
+          <w:rFonts w:ascii="Times New Roman" w:hAnsi="Times New Roman" w:cs="Times New Roman"/>
+        </w:rPr>
+        <w:t>w</w:t>
+      </w:r>
+      <w:r>
+        <w:rPr>
+          <w:rFonts w:ascii="Times New Roman" w:hAnsi="Times New Roman" w:cs="Times New Roman"/>
+        </w:rPr>
+        <w:t>ill be re</w:t>
+      </w:r>
+      <w:r>
+        <w:rPr>
+          <w:rFonts w:ascii="Times New Roman" w:hAnsi="Times New Roman" w:cs="Times New Roman"/>
+        </w:rPr>
+        <w:t>ferr</w:t>
+      </w:r>
+      <w:r>
+        <w:rPr>
+          <w:rFonts w:ascii="Times New Roman" w:hAnsi="Times New Roman" w:cs="Times New Roman"/>
+        </w:rPr>
+        <w:t xml:space="preserve">ed to the </w:t>
+      </w:r>
+      <w:r>
+        <w:rPr>
+          <w:rFonts w:ascii="Times New Roman" w:hAnsi="Times New Roman" w:cs="Times New Roman"/>
+        </w:rPr>
+        <w:t>School</w:t>
+      </w:r>
+      <w:r>
+        <w:rPr>
+          <w:rFonts w:ascii="Times New Roman" w:hAnsi="Times New Roman" w:cs="Times New Roman"/>
+        </w:rPr>
+        <w:t xml:space="preserve"> Dean for</w:t>
+      </w:r>
+      <w:r>
+        <w:rPr>
+          <w:rFonts w:ascii="Times New Roman" w:hAnsi="Times New Roman" w:cs="Times New Roman"/>
+        </w:rPr>
+        <w:t xml:space="preserve"> consideration of</w:t>
+      </w:r>
+      <w:r>
+        <w:rPr>
+          <w:rFonts w:ascii="Times New Roman" w:hAnsi="Times New Roman" w:cs="Times New Roman"/>
+        </w:rPr>
+        <w:t xml:space="preserve"> further action</w:t>
+      </w:r>
+      <w:r>
+        <w:rPr>
+          <w:rFonts w:ascii="Times New Roman" w:hAnsi="Times New Roman" w:cs="Times New Roman"/>
+        </w:rPr>
+        <w:t>, up to and including dismissal from the institution in serious instances</w:t>
+      </w:r>
+      <w:r>
+        <w:rPr>
+          <w:rFonts w:ascii="Times New Roman" w:hAnsi="Times New Roman" w:cs="Times New Roman"/>
+        </w:rPr>
+        <w:t xml:space="preserve">.  </w:t>
       </w:r>
     </w:p>
     <w:p>
@@ -6402,74 +6865,28 @@
         </w:rPr>
         <w:t>Attendance Policy Considerations for Special Circumstances (COVID-19)</w:t>
       </w:r>
-    </w:p>
-    <w:p>
-      <w:pPr>
-        <w:pStyle w:val="Default"/>
-      </w:pPr>
-      <w:r>
-        <w:t>In the event that CDC endorsed community health concerns or other extraordinary circumstances cause the university to transition to remote learning in part or total, the following attendance policy will apply.  Synchronous class sessions attended remotely (via Zoom or other means) are treated as in-person class sessions for the purpose of attendance. Appropriate attendance for these class sessions will require that the student’s device camera is on with the student clearly visible.  The attendance policy listed in the course syllabus will remain in force. Visibility of the student shall serve as evidence of attendance during the remote instruction period.</w:t>
-      </w:r>
-    </w:p>
-    <w:p>
-      <w:pPr>
-        <w:pStyle w:val="Default"/>
-      </w:pPr>
     </w:p>
     <w:p>
       <w:pPr>
         <w:pStyle w:val="Default"/>
         <w:numPr>
           <w:ilvl w:val="0"/>
-          <w:numId w:val="24"/>
+          <w:numId w:val="9"/>
         </w:numPr>
         <w:ind w:left="720"/>
       </w:pPr>
-      <w:r>
-        <w:t xml:space="preserve">Isolation/Quarantine – In the event that a student is experiencing symptoms, is awaiting test results, has been confirmed to have been exposed to someone who tested positive, or has tested positive for COVID-19, she or he must isolate/quarantine at home or in university-designated space for the duration of time prescribed by the CDC or relevant regulatory authorities.  During this time, the student may attend class via Zoom and engage remotely in learning activities as she or he are able, and if the class structure allows.  Should the student be too ill to attend via Zoom, or the class structure prohibit such remote attendance or </w:t>
-      </w:r>
-      <w:r>
-        <w:lastRenderedPageBreak/>
-        <w:t xml:space="preserve">engagement, the class sessions missed shall be excused.  A student may return to class from isolation/quarantine when cleared by the university to do so. </w:t>
-      </w:r>
     </w:p>
     <w:p>
       <w:pPr>
         <w:pStyle w:val="Default"/>
         <w:numPr>
           <w:ilvl w:val="0"/>
-          <w:numId w:val="24"/>
+          <w:numId w:val="9"/>
         </w:numPr>
         <w:ind w:left="720"/>
       </w:pPr>
       <w:r>
-        <w:t xml:space="preserve">Documentation – Should a physician’s recommended isolation/quarantine time exceed that prescribed by the CDC or other relevant regulatory authorities, documentation must be provided to the university.  Once provided, the Special Circumstance Attendance Policy will honor the physician’s recommendation in the determination of excused absences. </w:t>
-      </w:r>
-    </w:p>
-    <w:p>
-      <w:pPr>
-        <w:pStyle w:val="Default"/>
-        <w:numPr>
-          <w:ilvl w:val="0"/>
-          <w:numId w:val="24"/>
-        </w:numPr>
-        <w:ind w:left="720"/>
-      </w:pPr>
-      <w:r>
-        <w:t xml:space="preserve">Make-up Work – At minimum, a student whose absences are excused shall be able to make up all work and assignments missed during their illness. Faculty members may authorize additional time at their discretion.  </w:t>
-      </w:r>
-    </w:p>
-    <w:p>
-      <w:pPr>
-        <w:pStyle w:val="Default"/>
-        <w:numPr>
-          <w:ilvl w:val="0"/>
-          <w:numId w:val="24"/>
-        </w:numPr>
-        <w:ind w:left="720"/>
-      </w:pPr>
-      <w:r>
-        <w:t xml:space="preserve">Extended Absence for Illness – A student and faculty members may request an I (Incomplete) grade if the student was passing the course prior to the first COVID-19 related absence.  Such requests are subject to customary administrative approvals.  The university completion deadline for the I (Incomplete) grade stipulations shall apply.        </w:t>
+        <w:t xml:space="preserve">related absence.  Such requests are subject to customary administrative approvals.  The university completion deadline for the I (Incomplete) grade stipulations shall apply.        </w:t>
       </w:r>
     </w:p>
     <w:p>
@@ -6524,7 +6941,21 @@
           <w:rFonts w:ascii="Times New Roman" w:hAnsi="Times New Roman" w:cs="Times New Roman"/>
           <w:color w:val="000000" w:themeColor="text1"/>
         </w:rPr>
-        <w:t xml:space="preserve"> in order to initiate a request for accommodations. More information can be obtained by emailing </w:t>
+        <w:t xml:space="preserve"> in order to initiate a request </w:t>
+      </w:r>
+      <w:r>
+        <w:rPr>
+          <w:rFonts w:ascii="Times New Roman" w:hAnsi="Times New Roman" w:cs="Times New Roman"/>
+          <w:color w:val="000000" w:themeColor="text1"/>
+        </w:rPr>
+        <w:t>for accommodations. </w:t>
+      </w:r>
+      <w:r>
+        <w:rPr>
+          <w:rFonts w:ascii="Times New Roman" w:hAnsi="Times New Roman" w:cs="Times New Roman"/>
+          <w:color w:val="000000" w:themeColor="text1"/>
+        </w:rPr>
+        <w:t xml:space="preserve">More information can be obtained by emailing </w:t>
       </w:r>
       <w:hyperlink r:id="rId26" w:history="1">
         <w:r>
@@ -6581,43 +7012,75 @@
           <w:u w:val="single"/>
         </w:rPr>
         <w:lastRenderedPageBreak/>
-        <w:t xml:space="preserve">Electronic Devices </w:t>
-      </w:r>
-    </w:p>
-    <w:p>
-      <w:pPr>
-        <w:rPr>
-          <w:rFonts w:ascii="Times New Roman" w:hAnsi="Times New Roman" w:cs="Times New Roman"/>
-        </w:rPr>
-      </w:pPr>
-      <w:r>
-        <w:rPr>
-          <w:rFonts w:ascii="Times New Roman" w:hAnsi="Times New Roman" w:cs="Times New Roman"/>
-        </w:rPr>
-        <w:t xml:space="preserve">Students are asked to limit use as to avoid disturbing the learning environment. The instructor reserves the right to further limit use if, in their opinion it is interfering with the orderly functioning of the class.  Please refer to the specific policy mandated by your instructor.    </w:t>
-      </w:r>
-    </w:p>
-    <w:p>
-      <w:pPr>
-        <w:rPr>
-          <w:rFonts w:ascii="Times New Roman" w:hAnsi="Times New Roman" w:cs="Times New Roman"/>
-        </w:rPr>
-      </w:pPr>
-    </w:p>
-    <w:p>
-      <w:pPr>
+        <w:t>Electronic Devices</w:t>
+      </w:r>
+      <w:r>
         <w:rPr>
           <w:rFonts w:ascii="Times New Roman" w:hAnsi="Times New Roman" w:cs="Times New Roman"/>
           <w:b/>
           <w:u w:val="single"/>
         </w:rPr>
-      </w:pPr>
-      <w:r>
+        <w:t xml:space="preserve"> </w:t>
+      </w:r>
+    </w:p>
+    <w:p>
+      <w:pPr>
+        <w:rPr>
+          <w:rFonts w:ascii="Times New Roman" w:hAnsi="Times New Roman" w:cs="Times New Roman"/>
+        </w:rPr>
+      </w:pPr>
+      <w:r>
+        <w:rPr>
+          <w:rFonts w:ascii="Times New Roman" w:hAnsi="Times New Roman" w:cs="Times New Roman"/>
+        </w:rPr>
+        <w:t>Students are asked to limit use as to avoid disturbing the learning environment. The instructor reserves the right</w:t>
+      </w:r>
+      <w:r>
+        <w:rPr>
+          <w:rFonts w:ascii="Times New Roman" w:hAnsi="Times New Roman" w:cs="Times New Roman"/>
+        </w:rPr>
+        <w:t xml:space="preserve"> to further limit use if, in their</w:t>
+      </w:r>
+      <w:r>
+        <w:rPr>
+          <w:rFonts w:ascii="Times New Roman" w:hAnsi="Times New Roman" w:cs="Times New Roman"/>
+        </w:rPr>
+        <w:t xml:space="preserve"> opinion it is interfering with the orderly functioning of the class.</w:t>
+      </w:r>
+      <w:r>
+        <w:rPr>
+          <w:rFonts w:ascii="Times New Roman" w:hAnsi="Times New Roman" w:cs="Times New Roman"/>
+        </w:rPr>
+        <w:t xml:space="preserve">  Please refer to the specific policy mandated by your instructor.   </w:t>
+      </w:r>
+      <w:r>
+        <w:rPr>
+          <w:rFonts w:ascii="Times New Roman" w:hAnsi="Times New Roman" w:cs="Times New Roman"/>
+        </w:rPr>
+        <w:t xml:space="preserve"> </w:t>
+      </w:r>
+    </w:p>
+    <w:p>
+      <w:pPr>
+        <w:rPr>
+          <w:rFonts w:ascii="Times New Roman" w:hAnsi="Times New Roman" w:cs="Times New Roman"/>
+        </w:rPr>
+      </w:pPr>
+    </w:p>
+    <w:p>
+      <w:pPr>
         <w:rPr>
           <w:rFonts w:ascii="Times New Roman" w:hAnsi="Times New Roman" w:cs="Times New Roman"/>
           <w:b/>
           <w:u w:val="single"/>
         </w:rPr>
+      </w:pPr>
+      <w:r>
+        <w:rPr>
+          <w:rFonts w:ascii="Times New Roman" w:hAnsi="Times New Roman" w:cs="Times New Roman"/>
+          <w:b/>
+          <w:u w:val="single"/>
+        </w:rPr>
         <w:t xml:space="preserve">Final Exam </w:t>
       </w:r>
     </w:p>
@@ -6631,7 +7094,31 @@
         <w:rPr>
           <w:rFonts w:ascii="Times New Roman" w:hAnsi="Times New Roman" w:cs="Times New Roman"/>
         </w:rPr>
-        <w:t xml:space="preserve">All traditional and remote classes are required to meet during the assigned final examination period at the end of the semester as this is considered to be part of the required meeting time for the course, with the exception of online students who engage in scheduled learning activities throughout the last week of class and will not meet at a specific time for a final exam or activity.  Alternative testing during finals week is provided through the Academic Support Center for students who receive such accommodations through the Disability Resource Office and for students who receive permission to take the exam </w:t>
+        <w:t>All traditional and remote classes are required to meet during the assigned final examination period at the end of the semester as this is considered to be part of the required meeting time for the course, with the exception of online</w:t>
+      </w:r>
+      <w:r>
+        <w:rPr>
+          <w:rFonts w:ascii="Times New Roman" w:hAnsi="Times New Roman" w:cs="Times New Roman"/>
+        </w:rPr>
+        <w:t xml:space="preserve"> students </w:t>
+      </w:r>
+      <w:r>
+        <w:rPr>
+          <w:rFonts w:ascii="Times New Roman" w:hAnsi="Times New Roman" w:cs="Times New Roman"/>
+        </w:rPr>
+        <w:t>who engage in</w:t>
+      </w:r>
+      <w:r>
+        <w:rPr>
+          <w:rFonts w:ascii="Times New Roman" w:hAnsi="Times New Roman" w:cs="Times New Roman"/>
+        </w:rPr>
+        <w:t xml:space="preserve"> scheduled learning activities throughout the last week of class and will not meet at a specific ti</w:t>
+      </w:r>
+      <w:r>
+        <w:rPr>
+          <w:rFonts w:ascii="Times New Roman" w:hAnsi="Times New Roman" w:cs="Times New Roman"/>
+        </w:rPr>
+        <w:t xml:space="preserve">me for a final exam or activity.  Alternative testing during finals week is provided through the Academic Support Center for students who receive such accommodations through the Disability Resource Office and for students who receive permission to take the exam </w:t>
       </w:r>
       <w:r>
         <w:rPr>
@@ -6780,7 +7267,7 @@
         <w:pStyle w:val="ListParagraph"/>
         <w:numPr>
           <w:ilvl w:val="0"/>
-          <w:numId w:val="25"/>
+          <w:numId w:val="2"/>
         </w:numPr>
         <w:rPr>
           <w:rFonts w:ascii="Times New Roman" w:hAnsi="Times New Roman" w:cs="Times New Roman"/>
@@ -6790,7 +7277,13 @@
         <w:rPr>
           <w:rFonts w:ascii="Times New Roman" w:hAnsi="Times New Roman" w:cs="Times New Roman"/>
         </w:rPr>
-        <w:t>Have an escape route and plan in mind.</w:t>
+        <w:t>Have a</w:t>
+      </w:r>
+      <w:r>
+        <w:rPr>
+          <w:rFonts w:ascii="Times New Roman" w:hAnsi="Times New Roman" w:cs="Times New Roman"/>
+        </w:rPr>
+        <w:t>n escape route and plan in mind.</w:t>
       </w:r>
     </w:p>
     <w:p>
@@ -6798,7 +7291,7 @@
         <w:pStyle w:val="ListParagraph"/>
         <w:numPr>
           <w:ilvl w:val="0"/>
-          <w:numId w:val="25"/>
+          <w:numId w:val="2"/>
         </w:numPr>
         <w:rPr>
           <w:rFonts w:ascii="Times New Roman" w:hAnsi="Times New Roman" w:cs="Times New Roman"/>
@@ -6816,7 +7309,7 @@
         <w:pStyle w:val="ListParagraph"/>
         <w:numPr>
           <w:ilvl w:val="0"/>
-          <w:numId w:val="25"/>
+          <w:numId w:val="2"/>
         </w:numPr>
         <w:rPr>
           <w:rFonts w:ascii="Times New Roman" w:hAnsi="Times New Roman" w:cs="Times New Roman"/>
@@ -6834,7 +7327,7 @@
         <w:pStyle w:val="ListParagraph"/>
         <w:numPr>
           <w:ilvl w:val="0"/>
-          <w:numId w:val="25"/>
+          <w:numId w:val="2"/>
         </w:numPr>
         <w:rPr>
           <w:rFonts w:ascii="Times New Roman" w:hAnsi="Times New Roman" w:cs="Times New Roman"/>
@@ -6852,7 +7345,7 @@
         <w:pStyle w:val="ListParagraph"/>
         <w:numPr>
           <w:ilvl w:val="0"/>
-          <w:numId w:val="25"/>
+          <w:numId w:val="2"/>
         </w:numPr>
         <w:rPr>
           <w:rFonts w:ascii="Times New Roman" w:hAnsi="Times New Roman" w:cs="Times New Roman"/>
@@ -6884,7 +7377,7 @@
         <w:pStyle w:val="ListParagraph"/>
         <w:numPr>
           <w:ilvl w:val="0"/>
-          <w:numId w:val="26"/>
+          <w:numId w:val="3"/>
         </w:numPr>
         <w:ind w:left="1080"/>
         <w:rPr>
@@ -6903,7 +7396,7 @@
         <w:pStyle w:val="ListParagraph"/>
         <w:numPr>
           <w:ilvl w:val="0"/>
-          <w:numId w:val="27"/>
+          <w:numId w:val="6"/>
         </w:numPr>
         <w:ind w:left="1440"/>
         <w:rPr>
@@ -6922,7 +7415,7 @@
         <w:pStyle w:val="ListParagraph"/>
         <w:numPr>
           <w:ilvl w:val="0"/>
-          <w:numId w:val="27"/>
+          <w:numId w:val="6"/>
         </w:numPr>
         <w:ind w:left="1440"/>
         <w:rPr>
@@ -6941,7 +7434,7 @@
         <w:pStyle w:val="ListParagraph"/>
         <w:numPr>
           <w:ilvl w:val="0"/>
-          <w:numId w:val="27"/>
+          <w:numId w:val="6"/>
         </w:numPr>
         <w:ind w:left="1440"/>
         <w:rPr>
@@ -6960,7 +7453,7 @@
         <w:pStyle w:val="ListParagraph"/>
         <w:numPr>
           <w:ilvl w:val="0"/>
-          <w:numId w:val="28"/>
+          <w:numId w:val="4"/>
         </w:numPr>
         <w:ind w:left="1080"/>
         <w:rPr>
@@ -6979,7 +7472,7 @@
         <w:pStyle w:val="ListParagraph"/>
         <w:numPr>
           <w:ilvl w:val="0"/>
-          <w:numId w:val="29"/>
+          <w:numId w:val="7"/>
         </w:numPr>
         <w:ind w:left="1440"/>
         <w:rPr>
@@ -6998,7 +7491,7 @@
         <w:pStyle w:val="ListParagraph"/>
         <w:numPr>
           <w:ilvl w:val="0"/>
-          <w:numId w:val="29"/>
+          <w:numId w:val="7"/>
         </w:numPr>
         <w:ind w:left="1440"/>
         <w:rPr>
@@ -7017,7 +7510,7 @@
         <w:pStyle w:val="ListParagraph"/>
         <w:numPr>
           <w:ilvl w:val="0"/>
-          <w:numId w:val="29"/>
+          <w:numId w:val="7"/>
         </w:numPr>
         <w:ind w:left="1440"/>
         <w:rPr>
@@ -7049,7 +7542,7 @@
         <w:pStyle w:val="ListParagraph"/>
         <w:numPr>
           <w:ilvl w:val="0"/>
-          <w:numId w:val="30"/>
+          <w:numId w:val="5"/>
         </w:numPr>
         <w:rPr>
           <w:rFonts w:ascii="Times New Roman" w:hAnsi="Times New Roman" w:cs="Times New Roman"/>
@@ -7067,7 +7560,7 @@
         <w:pStyle w:val="ListParagraph"/>
         <w:numPr>
           <w:ilvl w:val="0"/>
-          <w:numId w:val="31"/>
+          <w:numId w:val="8"/>
         </w:numPr>
         <w:rPr>
           <w:rFonts w:ascii="Times New Roman" w:hAnsi="Times New Roman" w:cs="Times New Roman"/>
@@ -7085,7 +7578,7 @@
         <w:pStyle w:val="ListParagraph"/>
         <w:numPr>
           <w:ilvl w:val="0"/>
-          <w:numId w:val="31"/>
+          <w:numId w:val="8"/>
         </w:numPr>
         <w:rPr>
           <w:rFonts w:ascii="Times New Roman" w:hAnsi="Times New Roman" w:cs="Times New Roman"/>
@@ -7103,7 +7596,7 @@
         <w:pStyle w:val="ListParagraph"/>
         <w:numPr>
           <w:ilvl w:val="0"/>
-          <w:numId w:val="31"/>
+          <w:numId w:val="8"/>
         </w:numPr>
         <w:rPr>
           <w:rFonts w:ascii="Times New Roman" w:hAnsi="Times New Roman" w:cs="Times New Roman"/>
@@ -7166,7 +7659,21 @@
         <w:rPr>
           <w:rFonts w:ascii="Times New Roman" w:hAnsi="Times New Roman" w:cs="Times New Roman"/>
         </w:rPr>
-        <w:t>In the event of campus classes or offices being closed due to inclement weather, or an emergency situation affecting the campus, AU has an emergency alert notification system that will send important messages through text, email, and the university’s social media channels.  All current students are automatically enrolled to receive both text and email messages.  Please make sure to keep your phone number and contact information updated in WebAdvisor, as well as allow your phone to receive short code messages.</w:t>
+        <w:t xml:space="preserve">In the event of campus classes or offices being closed due to inclement weather, or an emergency situation affecting the campus, AU has an emergency alert notification system that will send important messages through text, email, and the university’s social media channels.  All current students are automatically enrolled to receive both text and email messages.  Please make sure to keep your phone number and contact information updated in </w:t>
+      </w:r>
+      <w:proofErr w:type="spellStart"/>
+      <w:r>
+        <w:rPr>
+          <w:rFonts w:ascii="Times New Roman" w:hAnsi="Times New Roman" w:cs="Times New Roman"/>
+        </w:rPr>
+        <w:t>WebAdvisor</w:t>
+      </w:r>
+      <w:proofErr w:type="spellEnd"/>
+      <w:r>
+        <w:rPr>
+          <w:rFonts w:ascii="Times New Roman" w:hAnsi="Times New Roman" w:cs="Times New Roman"/>
+        </w:rPr>
+        <w:t>, as well as allow your phone to receive short code messages.</w:t>
       </w:r>
     </w:p>
     <w:p>
@@ -7222,27 +7729,111 @@
           <w:bCs/>
           <w:caps/>
         </w:rPr>
-        <w:t>SEX DISCRIMINATION AND SEXUAL MISCONDUCT PolicIES</w:t>
-      </w:r>
-    </w:p>
-    <w:p>
-      <w:pPr>
-        <w:rPr>
-          <w:rFonts w:ascii="Times New Roman" w:hAnsi="Times New Roman" w:cs="Times New Roman"/>
-        </w:rPr>
-      </w:pPr>
-    </w:p>
-    <w:p>
-      <w:pPr>
-        <w:rPr>
-          <w:rFonts w:ascii="Times New Roman" w:hAnsi="Times New Roman" w:cs="Times New Roman"/>
-        </w:rPr>
-      </w:pPr>
-      <w:r>
-        <w:rPr>
-          <w:rFonts w:ascii="Times New Roman" w:hAnsi="Times New Roman" w:cs="Times New Roman"/>
-        </w:rPr>
-        <w:t xml:space="preserve">Aurora University does not tolerate sex discrimination against students, staff, faculty, or visitors, in any form, including but not limited to: quid pro quo sexual harassment, hostile environment sexual harassment, sexual harassment, dating violence, domestic violence, stalking, sexual assault and sexual exploitation. The University also provides assistance for community members reporting sexual misconduct. For additional information, including detailed definitions, reporting options, and support resources, please refer to AU’s policies related to sexual misconduct at </w:t>
+        <w:t>SEX DISCRIMINATION AND SEXUAL MISCONDUCT</w:t>
+      </w:r>
+      <w:r>
+        <w:rPr>
+          <w:rFonts w:ascii="Times New Roman" w:hAnsi="Times New Roman" w:cs="Times New Roman"/>
+          <w:b/>
+          <w:bCs/>
+          <w:caps/>
+        </w:rPr>
+        <w:t xml:space="preserve"> Polic</w:t>
+      </w:r>
+      <w:r>
+        <w:rPr>
+          <w:rFonts w:ascii="Times New Roman" w:hAnsi="Times New Roman" w:cs="Times New Roman"/>
+          <w:b/>
+          <w:bCs/>
+          <w:caps/>
+        </w:rPr>
+        <w:t>IES</w:t>
+      </w:r>
+    </w:p>
+    <w:p>
+      <w:pPr>
+        <w:rPr>
+          <w:rFonts w:ascii="Times New Roman" w:hAnsi="Times New Roman" w:cs="Times New Roman"/>
+        </w:rPr>
+      </w:pPr>
+    </w:p>
+    <w:p>
+      <w:pPr>
+        <w:rPr>
+          <w:rFonts w:ascii="Times New Roman" w:hAnsi="Times New Roman" w:cs="Times New Roman"/>
+        </w:rPr>
+      </w:pPr>
+      <w:r>
+        <w:rPr>
+          <w:rFonts w:ascii="Times New Roman" w:hAnsi="Times New Roman" w:cs="Times New Roman"/>
+        </w:rPr>
+        <w:t xml:space="preserve">Aurora University does not tolerate </w:t>
+      </w:r>
+      <w:r>
+        <w:rPr>
+          <w:rFonts w:ascii="Times New Roman" w:hAnsi="Times New Roman" w:cs="Times New Roman"/>
+        </w:rPr>
+        <w:t>sex discrimination</w:t>
+      </w:r>
+      <w:r>
+        <w:rPr>
+          <w:rFonts w:ascii="Times New Roman" w:hAnsi="Times New Roman" w:cs="Times New Roman"/>
+        </w:rPr>
+        <w:t xml:space="preserve"> against students, staff, faculty, or visitors, in any form, including but not limited to: </w:t>
+      </w:r>
+      <w:r>
+        <w:rPr>
+          <w:rFonts w:ascii="Times New Roman" w:hAnsi="Times New Roman" w:cs="Times New Roman"/>
+        </w:rPr>
+        <w:t xml:space="preserve">quid pro quo sexual harassment, hostile environment sexual harassment, </w:t>
+      </w:r>
+      <w:r>
+        <w:rPr>
+          <w:rFonts w:ascii="Times New Roman" w:hAnsi="Times New Roman" w:cs="Times New Roman"/>
+        </w:rPr>
+        <w:t>sexual harassment, dating</w:t>
+      </w:r>
+      <w:r>
+        <w:rPr>
+          <w:rFonts w:ascii="Times New Roman" w:hAnsi="Times New Roman" w:cs="Times New Roman"/>
+        </w:rPr>
+        <w:t xml:space="preserve"> violence, </w:t>
+      </w:r>
+      <w:r>
+        <w:rPr>
+          <w:rFonts w:ascii="Times New Roman" w:hAnsi="Times New Roman" w:cs="Times New Roman"/>
+        </w:rPr>
+        <w:t>domestic violence, stalking, sexual assault</w:t>
+      </w:r>
+      <w:r>
+        <w:rPr>
+          <w:rFonts w:ascii="Times New Roman" w:hAnsi="Times New Roman" w:cs="Times New Roman"/>
+        </w:rPr>
+        <w:t xml:space="preserve"> and sexual exploitation</w:t>
+      </w:r>
+      <w:r>
+        <w:rPr>
+          <w:rFonts w:ascii="Times New Roman" w:hAnsi="Times New Roman" w:cs="Times New Roman"/>
+        </w:rPr>
+        <w:t xml:space="preserve">. The University also provides assistance for community members reporting sexual misconduct. For additional information, including detailed definitions, reporting options, and support resources, please </w:t>
+      </w:r>
+      <w:r>
+        <w:rPr>
+          <w:rFonts w:ascii="Times New Roman" w:hAnsi="Times New Roman" w:cs="Times New Roman"/>
+        </w:rPr>
+        <w:t>refer to AU</w:t>
+      </w:r>
+      <w:r>
+        <w:rPr>
+          <w:rFonts w:ascii="Times New Roman" w:hAnsi="Times New Roman" w:cs="Times New Roman"/>
+        </w:rPr>
+        <w:t xml:space="preserve">’s </w:t>
+      </w:r>
+      <w:r>
+        <w:rPr>
+          <w:rFonts w:ascii="Times New Roman" w:hAnsi="Times New Roman" w:cs="Times New Roman"/>
+        </w:rPr>
+        <w:t xml:space="preserve">policies related to sexual misconduct at </w:t>
       </w:r>
       <w:hyperlink r:id="rId27" w:history="1">
         <w:r>
@@ -7278,7 +7869,43 @@
           <w:rFonts w:ascii="Times New Roman" w:hAnsi="Times New Roman" w:cs="Times New Roman"/>
         </w:rPr>
         <w:lastRenderedPageBreak/>
-        <w:t>The University has designated the following individuals to enforce the sex discrimination and sexual misconduct policies and to educate the community regarding reporting and prevention:</w:t>
+        <w:t>The University has designated the following individual</w:t>
+      </w:r>
+      <w:r>
+        <w:rPr>
+          <w:rFonts w:ascii="Times New Roman" w:hAnsi="Times New Roman" w:cs="Times New Roman"/>
+        </w:rPr>
+        <w:t>s</w:t>
+      </w:r>
+      <w:r>
+        <w:rPr>
+          <w:rFonts w:ascii="Times New Roman" w:hAnsi="Times New Roman" w:cs="Times New Roman"/>
+        </w:rPr>
+        <w:t xml:space="preserve"> to enforce the </w:t>
+      </w:r>
+      <w:r>
+        <w:rPr>
+          <w:rFonts w:ascii="Times New Roman" w:hAnsi="Times New Roman" w:cs="Times New Roman"/>
+        </w:rPr>
+        <w:t xml:space="preserve">sex discrimination and </w:t>
+      </w:r>
+      <w:r>
+        <w:rPr>
+          <w:rFonts w:ascii="Times New Roman" w:hAnsi="Times New Roman" w:cs="Times New Roman"/>
+        </w:rPr>
+        <w:t>sexual misconduct polic</w:t>
+      </w:r>
+      <w:r>
+        <w:rPr>
+          <w:rFonts w:ascii="Times New Roman" w:hAnsi="Times New Roman" w:cs="Times New Roman"/>
+        </w:rPr>
+        <w:t>ies</w:t>
+      </w:r>
+      <w:r>
+        <w:rPr>
+          <w:rFonts w:ascii="Times New Roman" w:hAnsi="Times New Roman" w:cs="Times New Roman"/>
+        </w:rPr>
+        <w:t xml:space="preserve"> and to educate the community regarding reporting and prevention:</w:t>
       </w:r>
     </w:p>
     <w:p>
@@ -7297,7 +7924,31 @@
         <w:rPr>
           <w:rFonts w:ascii="Times New Roman" w:eastAsia="Times New Roman" w:hAnsi="Times New Roman" w:cs="Times New Roman"/>
         </w:rPr>
-        <w:t xml:space="preserve">Title IX Coordinator: Amy Gray, VP for Student Life, </w:t>
+        <w:t xml:space="preserve">Title IX Coordinator: </w:t>
+      </w:r>
+      <w:r>
+        <w:rPr>
+          <w:rFonts w:ascii="Times New Roman" w:eastAsia="Times New Roman" w:hAnsi="Times New Roman" w:cs="Times New Roman"/>
+        </w:rPr>
+        <w:t>Amy Gray</w:t>
+      </w:r>
+      <w:r>
+        <w:rPr>
+          <w:rFonts w:ascii="Times New Roman" w:eastAsia="Times New Roman" w:hAnsi="Times New Roman" w:cs="Times New Roman"/>
+        </w:rPr>
+        <w:t xml:space="preserve">, </w:t>
+      </w:r>
+      <w:r>
+        <w:rPr>
+          <w:rFonts w:ascii="Times New Roman" w:eastAsia="Times New Roman" w:hAnsi="Times New Roman" w:cs="Times New Roman"/>
+        </w:rPr>
+        <w:t>VP for Student Life</w:t>
+      </w:r>
+      <w:r>
+        <w:rPr>
+          <w:rFonts w:ascii="Times New Roman" w:eastAsia="Times New Roman" w:hAnsi="Times New Roman" w:cs="Times New Roman"/>
+        </w:rPr>
+        <w:t xml:space="preserve">, </w:t>
       </w:r>
       <w:hyperlink r:id="rId28" w:history="1">
         <w:r>
@@ -7346,7 +7997,7 @@
     <w:p>
       <w:pPr>
         <w:rPr>
-          <w:rFonts w:ascii="Times New Roman" w:eastAsiaTheme="minorHAnsi" w:hAnsi="Times New Roman" w:cs="Times New Roman"/>
+          <w:rFonts w:ascii="Times New Roman" w:hAnsi="Times New Roman" w:cs="Times New Roman"/>
           <w:b/>
           <w:bCs/>
           <w:caps/>
@@ -7396,7 +8047,7 @@
     <w:p>
       <w:pPr>
         <w:rPr>
-          <w:rFonts w:ascii="Times New Roman" w:eastAsiaTheme="minorHAnsi" w:hAnsi="Times New Roman" w:cs="Times New Roman"/>
+          <w:rFonts w:ascii="Times New Roman" w:hAnsi="Times New Roman" w:cs="Times New Roman"/>
         </w:rPr>
       </w:pPr>
       <w:r>
@@ -7416,27 +8067,49 @@
         <w:rPr>
           <w:rFonts w:ascii="Times New Roman" w:eastAsia="Times New Roman" w:hAnsi="Times New Roman" w:cs="Times New Roman"/>
         </w:rPr>
-        <w:t>To access support via Counseling and Psychological Services, please call 630-844-4932 or visit aurora.edu/counselingappointment</w:t>
-      </w:r>
-    </w:p>
-    <w:p>
-      <w:pPr>
-        <w:rPr>
-          <w:rFonts w:ascii="Times New Roman" w:eastAsia="Times New Roman" w:hAnsi="Times New Roman" w:cs="Times New Roman"/>
-        </w:rPr>
-      </w:pPr>
-    </w:p>
-    <w:p>
-      <w:pPr>
-        <w:rPr>
-          <w:rFonts w:ascii="Times New Roman" w:eastAsiaTheme="minorHAnsi" w:hAnsi="Times New Roman" w:cs="Times New Roman"/>
-        </w:rPr>
-      </w:pPr>
-      <w:r>
-        <w:rPr>
-          <w:rFonts w:ascii="Times New Roman" w:hAnsi="Times New Roman" w:cs="Times New Roman"/>
-        </w:rPr>
-        <w:t xml:space="preserve">University Chaplain, Mark Woolfington, </w:t>
+        <w:t>To access support via Counseling and Psychological Services, please call 630-844-4932 or visit aurora.edu/</w:t>
+      </w:r>
+      <w:proofErr w:type="spellStart"/>
+      <w:r>
+        <w:rPr>
+          <w:rFonts w:ascii="Times New Roman" w:eastAsia="Times New Roman" w:hAnsi="Times New Roman" w:cs="Times New Roman"/>
+        </w:rPr>
+        <w:t>counselingappointment</w:t>
+      </w:r>
+      <w:proofErr w:type="spellEnd"/>
+    </w:p>
+    <w:p>
+      <w:pPr>
+        <w:rPr>
+          <w:rFonts w:ascii="Times New Roman" w:eastAsia="Times New Roman" w:hAnsi="Times New Roman" w:cs="Times New Roman"/>
+        </w:rPr>
+      </w:pPr>
+    </w:p>
+    <w:p>
+      <w:pPr>
+        <w:rPr>
+          <w:rFonts w:ascii="Times New Roman" w:hAnsi="Times New Roman" w:cs="Times New Roman"/>
+        </w:rPr>
+      </w:pPr>
+      <w:r>
+        <w:rPr>
+          <w:rFonts w:ascii="Times New Roman" w:hAnsi="Times New Roman" w:cs="Times New Roman"/>
+        </w:rPr>
+        <w:t xml:space="preserve">University Chaplain, Mark </w:t>
+      </w:r>
+      <w:proofErr w:type="spellStart"/>
+      <w:r>
+        <w:rPr>
+          <w:rFonts w:ascii="Times New Roman" w:hAnsi="Times New Roman" w:cs="Times New Roman"/>
+        </w:rPr>
+        <w:t>Woolfington</w:t>
+      </w:r>
+      <w:proofErr w:type="spellEnd"/>
+      <w:r>
+        <w:rPr>
+          <w:rFonts w:ascii="Times New Roman" w:hAnsi="Times New Roman" w:cs="Times New Roman"/>
+        </w:rPr>
+        <w:t xml:space="preserve">, </w:t>
       </w:r>
       <w:hyperlink r:id="rId30" w:history="1">
         <w:r>
@@ -7451,8 +8124,16 @@
         <w:rPr>
           <w:rFonts w:ascii="Times New Roman" w:hAnsi="Times New Roman" w:cs="Times New Roman"/>
         </w:rPr>
-        <w:t>, 630-844-6175, 430 S. Evanslawn</w:t>
-      </w:r>
+        <w:t xml:space="preserve">, 630-844-6175, 430 S. </w:t>
+      </w:r>
+      <w:proofErr w:type="spellStart"/>
+      <w:r>
+        <w:rPr>
+          <w:rFonts w:ascii="Times New Roman" w:hAnsi="Times New Roman" w:cs="Times New Roman"/>
+        </w:rPr>
+        <w:t>Evanslawn</w:t>
+      </w:r>
+      <w:proofErr w:type="spellEnd"/>
     </w:p>
     <w:p>
       <w:pPr>
@@ -7519,7 +8200,13 @@
         <w:rPr>
           <w:rFonts w:ascii="Times New Roman" w:hAnsi="Times New Roman" w:cs="Times New Roman"/>
         </w:rPr>
-        <w:t xml:space="preserve"> or Ashley Lynch, MSW, CAPSW, </w:t>
+        <w:t xml:space="preserve"> </w:t>
+      </w:r>
+      <w:r>
+        <w:rPr>
+          <w:rFonts w:ascii="Times New Roman" w:hAnsi="Times New Roman" w:cs="Times New Roman"/>
+        </w:rPr>
+        <w:t xml:space="preserve">or Ashley Lynch, MSW, CAPSW, </w:t>
       </w:r>
       <w:hyperlink r:id="rId32" w:history="1">
         <w:r>
@@ -7582,7 +8269,13 @@
         <w:rPr>
           <w:rFonts w:ascii="Times New Roman" w:hAnsi="Times New Roman" w:cs="Times New Roman"/>
         </w:rPr>
-        <w:t xml:space="preserve">To schedule a counseling appointment at GWC, contact Dr. Julie Beyers, </w:t>
+        <w:t xml:space="preserve">To schedule a counseling </w:t>
+      </w:r>
+      <w:r>
+        <w:rPr>
+          <w:rFonts w:ascii="Times New Roman" w:hAnsi="Times New Roman" w:cs="Times New Roman"/>
+        </w:rPr>
+        <w:t xml:space="preserve">appointment at GWC, contact Dr. Julie Beyers, </w:t>
       </w:r>
       <w:hyperlink r:id="rId33" w:history="1">
         <w:r>
@@ -7603,15 +8296,40 @@
         <w:rPr>
           <w:rFonts w:ascii="Times New Roman" w:eastAsia="Times New Roman" w:hAnsi="Times New Roman" w:cs="Times New Roman"/>
         </w:rPr>
-        <w:t xml:space="preserve">call 630-844-4932, or visit aurora.edu/counselingappointment.  Alternatively, you may dial 311 to access guidance to obtain services.  </w:t>
-      </w:r>
-    </w:p>
-    <w:p>
-      <w:pPr>
-        <w:rPr>
-          <w:rFonts w:ascii="Times New Roman" w:eastAsia="Times New Roman" w:hAnsi="Times New Roman" w:cs="Times New Roman"/>
-        </w:rPr>
-      </w:pPr>
+        <w:t>call</w:t>
+      </w:r>
+      <w:r>
+        <w:rPr>
+          <w:rFonts w:ascii="Times New Roman" w:eastAsia="Times New Roman" w:hAnsi="Times New Roman" w:cs="Times New Roman"/>
+        </w:rPr>
+        <w:t xml:space="preserve"> 630-844-4932</w:t>
+      </w:r>
+      <w:r>
+        <w:rPr>
+          <w:rFonts w:ascii="Times New Roman" w:eastAsia="Times New Roman" w:hAnsi="Times New Roman" w:cs="Times New Roman"/>
+        </w:rPr>
+        <w:t>,</w:t>
+      </w:r>
+      <w:r>
+        <w:rPr>
+          <w:rFonts w:ascii="Times New Roman" w:eastAsia="Times New Roman" w:hAnsi="Times New Roman" w:cs="Times New Roman"/>
+        </w:rPr>
+        <w:t xml:space="preserve"> or visit aurora.edu/</w:t>
+      </w:r>
+      <w:proofErr w:type="spellStart"/>
+      <w:r>
+        <w:rPr>
+          <w:rFonts w:ascii="Times New Roman" w:eastAsia="Times New Roman" w:hAnsi="Times New Roman" w:cs="Times New Roman"/>
+        </w:rPr>
+        <w:t>counselingappointment</w:t>
+      </w:r>
+      <w:proofErr w:type="spellEnd"/>
+      <w:r>
+        <w:rPr>
+          <w:rFonts w:ascii="Times New Roman" w:eastAsia="Times New Roman" w:hAnsi="Times New Roman" w:cs="Times New Roman"/>
+        </w:rPr>
+        <w:t xml:space="preserve">.  Alternatively, you may dial 311 to access guidance to obtain services.  </w:t>
+      </w:r>
     </w:p>
     <w:p>
       <w:pPr>
@@ -7795,14 +8513,14 @@
         <w:rPr>
           <w:rFonts w:ascii="Times New Roman" w:eastAsia="Times New Roman" w:hAnsi="Times New Roman" w:cs="Times New Roman"/>
         </w:rPr>
-        <w:t xml:space="preserve">To support AU’s mission of creating an inclusive community dedicated to the transformative power of learning.  The Dunham School of Business &amp; Public Policy </w:t>
+        <w:t xml:space="preserve">To support AU’s mission of creating an inclusive community dedicated to the transformative power of learning.  The Dunham School of Business &amp; Public Policy programs enact the university’s mission by educating students at the intersection of </w:t>
       </w:r>
       <w:r>
         <w:rPr>
           <w:rFonts w:ascii="Times New Roman" w:eastAsia="Times New Roman" w:hAnsi="Times New Roman" w:cs="Times New Roman"/>
         </w:rPr>
         <w:lastRenderedPageBreak/>
-        <w:t>programs enact the university’s mission by educating students at the intersection of theory and practice in business and public policy along the spectrum of private to public life. </w:t>
+        <w:t>theory and practice in business and public policy along the spectrum of private to public life. </w:t>
       </w:r>
     </w:p>
     <w:p>
@@ -7986,7 +8704,21 @@
               <w:rPr>
                 <w:rFonts w:ascii="Times New Roman" w:eastAsia="Times New Roman" w:hAnsi="Times New Roman" w:cs="Times New Roman"/>
               </w:rPr>
-              <w:t>Course Points (scaled to 1000 point system) </w:t>
+              <w:t xml:space="preserve">Course Points (scaled to </w:t>
+            </w:r>
+            <w:proofErr w:type="gramStart"/>
+            <w:r>
+              <w:rPr>
+                <w:rFonts w:ascii="Times New Roman" w:eastAsia="Times New Roman" w:hAnsi="Times New Roman" w:cs="Times New Roman"/>
+              </w:rPr>
+              <w:t>1000 point</w:t>
+            </w:r>
+            <w:proofErr w:type="gramEnd"/>
+            <w:r>
+              <w:rPr>
+                <w:rFonts w:ascii="Times New Roman" w:eastAsia="Times New Roman" w:hAnsi="Times New Roman" w:cs="Times New Roman"/>
+              </w:rPr>
+              <w:t xml:space="preserve"> system) </w:t>
             </w:r>
           </w:p>
         </w:tc>
@@ -8919,20 +9651,20 @@
         <w:rPr>
           <w:rFonts w:ascii="Times New Roman" w:eastAsia="Times New Roman" w:hAnsi="Times New Roman" w:cs="Times New Roman"/>
         </w:rPr>
+        <w:t>A few final noteworthy items regarding course assignments and grading are as follows: </w:t>
+      </w:r>
+    </w:p>
+    <w:p>
+      <w:pPr>
+        <w:rPr>
+          <w:rFonts w:ascii="Times New Roman" w:eastAsia="Times New Roman" w:hAnsi="Times New Roman" w:cs="Times New Roman"/>
+        </w:rPr>
+      </w:pPr>
+      <w:r>
+        <w:rPr>
+          <w:rFonts w:ascii="Times New Roman" w:eastAsia="Times New Roman" w:hAnsi="Times New Roman" w:cs="Times New Roman"/>
+        </w:rPr>
         <w:lastRenderedPageBreak/>
-        <w:t>A few final noteworthy items regarding course assignments and grading are as follows: </w:t>
-      </w:r>
-    </w:p>
-    <w:p>
-      <w:pPr>
-        <w:rPr>
-          <w:rFonts w:ascii="Times New Roman" w:eastAsia="Times New Roman" w:hAnsi="Times New Roman" w:cs="Times New Roman"/>
-        </w:rPr>
-      </w:pPr>
-      <w:r>
-        <w:rPr>
-          <w:rFonts w:ascii="Times New Roman" w:eastAsia="Times New Roman" w:hAnsi="Times New Roman" w:cs="Times New Roman"/>
-        </w:rPr>
         <w:t> </w:t>
       </w:r>
     </w:p>
@@ -9218,14 +9950,42 @@
         <w:rPr>
           <w:rFonts w:ascii="Times New Roman" w:eastAsia="Times New Roman" w:hAnsi="Times New Roman" w:cs="Times New Roman"/>
         </w:rPr>
-        <w:t xml:space="preserve">Students who are absent from class will not receive credit for applicable attendance, participation, in-class assignments, quizzes, </w:t>
+        <w:t xml:space="preserve">Students who are absent from class will not receive credit for applicable attendance, participation, in-class assignments, quizzes, presentations, and/or exams for that class session. Students who have a university </w:t>
       </w:r>
       <w:r>
         <w:rPr>
           <w:rFonts w:ascii="Times New Roman" w:eastAsia="Times New Roman" w:hAnsi="Times New Roman" w:cs="Times New Roman"/>
         </w:rPr>
         <w:lastRenderedPageBreak/>
-        <w:t>presentations, and/or exams for that class session. Students who have a university approved excused absence (for athletics or co-curricular events) or doctor's note may make up any in-class assignments, quizzes, presentations, or exams within three days of their absence. Students who are  ill due to COVID will have two weeks to complete assignments and exams. Any extension beyond two weeks will be considered on a case by case basis at the faculty member’s discretion and may require additional documentation from a doctor.</w:t>
+        <w:t xml:space="preserve">approved excused absence (for athletics or co-curricular events) or doctor's note may make up any in-class assignments, quizzes, presentations, or exams within three days of their absence. Students who </w:t>
+      </w:r>
+      <w:proofErr w:type="gramStart"/>
+      <w:r>
+        <w:rPr>
+          <w:rFonts w:ascii="Times New Roman" w:eastAsia="Times New Roman" w:hAnsi="Times New Roman" w:cs="Times New Roman"/>
+        </w:rPr>
+        <w:t>are  ill</w:t>
+      </w:r>
+      <w:proofErr w:type="gramEnd"/>
+      <w:r>
+        <w:rPr>
+          <w:rFonts w:ascii="Times New Roman" w:eastAsia="Times New Roman" w:hAnsi="Times New Roman" w:cs="Times New Roman"/>
+        </w:rPr>
+        <w:t xml:space="preserve"> due to COVID will have two weeks to complete assignments and exams. Any extension beyond two weeks will be considered on a </w:t>
+      </w:r>
+      <w:proofErr w:type="gramStart"/>
+      <w:r>
+        <w:rPr>
+          <w:rFonts w:ascii="Times New Roman" w:eastAsia="Times New Roman" w:hAnsi="Times New Roman" w:cs="Times New Roman"/>
+        </w:rPr>
+        <w:t>case by case</w:t>
+      </w:r>
+      <w:proofErr w:type="gramEnd"/>
+      <w:r>
+        <w:rPr>
+          <w:rFonts w:ascii="Times New Roman" w:eastAsia="Times New Roman" w:hAnsi="Times New Roman" w:cs="Times New Roman"/>
+        </w:rPr>
+        <w:t xml:space="preserve"> basis at the faculty member’s discretion and may require additional documentation from a doctor.</w:t>
       </w:r>
     </w:p>
     <w:p>
@@ -9475,7 +10235,7 @@
 </file>
 
 <file path=word/endnotes.xml><?xml version="1.0" encoding="utf-8"?>
-<w:endnotes xmlns:wpc="http://schemas.microsoft.com/office/word/2010/wordprocessingCanvas" xmlns:cx="http://schemas.microsoft.com/office/drawing/2014/chartex" xmlns:mc="http://schemas.openxmlformats.org/markup-compatibility/2006" xmlns:o="urn:schemas-microsoft-com:office:office" xmlns:r="http://schemas.openxmlformats.org/officeDocument/2006/relationships" xmlns:m="http://schemas.openxmlformats.org/officeDocument/2006/math" xmlns:v="urn:schemas-microsoft-com:vml" xmlns:wp14="http://schemas.microsoft.com/office/word/2010/wordprocessingDrawing" xmlns:wp="http://schemas.openxmlformats.org/drawingml/2006/wordprocessingDrawing" xmlns:w10="urn:schemas-microsoft-com:office:word" xmlns:w="http://schemas.openxmlformats.org/wordprocessingml/2006/main" xmlns:w14="http://schemas.microsoft.com/office/word/2010/wordml" xmlns:w15="http://schemas.microsoft.com/office/word/2012/wordml" xmlns:w16se="http://schemas.microsoft.com/office/word/2015/wordml/symex" xmlns:wpg="http://schemas.microsoft.com/office/word/2010/wordprocessingGroup" xmlns:wpi="http://schemas.microsoft.com/office/word/2010/wordprocessingInk" xmlns:wne="http://schemas.microsoft.com/office/word/2006/wordml" xmlns:wps="http://schemas.microsoft.com/office/word/2010/wordprocessingShape" mc:Ignorable="w14 w15 w16se wp14">
+<w:endnotes xmlns:wpc="http://schemas.microsoft.com/office/word/2010/wordprocessingCanvas" xmlns:cx="http://schemas.microsoft.com/office/drawing/2014/chartex" xmlns:cx1="http://schemas.microsoft.com/office/drawing/2015/9/8/chartex" xmlns:cx2="http://schemas.microsoft.com/office/drawing/2015/10/21/chartex" xmlns:cx3="http://schemas.microsoft.com/office/drawing/2016/5/9/chartex" xmlns:cx4="http://schemas.microsoft.com/office/drawing/2016/5/10/chartex" xmlns:cx5="http://schemas.microsoft.com/office/drawing/2016/5/11/chartex" xmlns:cx6="http://schemas.microsoft.com/office/drawing/2016/5/12/chartex" xmlns:cx7="http://schemas.microsoft.com/office/drawing/2016/5/13/chartex" xmlns:cx8="http://schemas.microsoft.com/office/drawing/2016/5/14/chartex" xmlns:mc="http://schemas.openxmlformats.org/markup-compatibility/2006" xmlns:aink="http://schemas.microsoft.com/office/drawing/2016/ink" xmlns:am3d="http://schemas.microsoft.com/office/drawing/2017/model3d" xmlns:o="urn:schemas-microsoft-com:office:office" xmlns:r="http://schemas.openxmlformats.org/officeDocument/2006/relationships" xmlns:m="http://schemas.openxmlformats.org/officeDocument/2006/math" xmlns:v="urn:schemas-microsoft-com:vml" xmlns:wp14="http://schemas.microsoft.com/office/word/2010/wordprocessingDrawing" xmlns:wp="http://schemas.openxmlformats.org/drawingml/2006/wordprocessingDrawing" xmlns:w10="urn:schemas-microsoft-com:office:word" xmlns:w="http://schemas.openxmlformats.org/wordprocessingml/2006/main" xmlns:w14="http://schemas.microsoft.com/office/word/2010/wordml" xmlns:w15="http://schemas.microsoft.com/office/word/2012/wordml" xmlns:w16cex="http://schemas.microsoft.com/office/word/2018/wordml/cex" xmlns:w16cid="http://schemas.microsoft.com/office/word/2016/wordml/cid" xmlns:w16="http://schemas.microsoft.com/office/word/2018/wordml" xmlns:w16se="http://schemas.microsoft.com/office/word/2015/wordml/symex" xmlns:wpg="http://schemas.microsoft.com/office/word/2010/wordprocessingGroup" xmlns:wpi="http://schemas.microsoft.com/office/word/2010/wordprocessingInk" xmlns:wne="http://schemas.microsoft.com/office/word/2006/wordml" xmlns:wps="http://schemas.microsoft.com/office/word/2010/wordprocessingShape" mc:Ignorable="w14 w15 w16se w16cid w16 w16cex wp14">
   <w:endnote w:type="separator" w:id="-1">
     <w:p>
       <w:r>
@@ -9494,7 +10254,7 @@
 </file>
 
 <file path=word/footer1.xml><?xml version="1.0" encoding="utf-8"?>
-<w:ftr xmlns:wpc="http://schemas.microsoft.com/office/word/2010/wordprocessingCanvas" xmlns:cx="http://schemas.microsoft.com/office/drawing/2014/chartex" xmlns:mc="http://schemas.openxmlformats.org/markup-compatibility/2006" xmlns:o="urn:schemas-microsoft-com:office:office" xmlns:r="http://schemas.openxmlformats.org/officeDocument/2006/relationships" xmlns:m="http://schemas.openxmlformats.org/officeDocument/2006/math" xmlns:v="urn:schemas-microsoft-com:vml" xmlns:wp14="http://schemas.microsoft.com/office/word/2010/wordprocessingDrawing" xmlns:wp="http://schemas.openxmlformats.org/drawingml/2006/wordprocessingDrawing" xmlns:w10="urn:schemas-microsoft-com:office:word" xmlns:w="http://schemas.openxmlformats.org/wordprocessingml/2006/main" xmlns:w14="http://schemas.microsoft.com/office/word/2010/wordml" xmlns:w15="http://schemas.microsoft.com/office/word/2012/wordml" xmlns:w16se="http://schemas.microsoft.com/office/word/2015/wordml/symex" xmlns:wpg="http://schemas.microsoft.com/office/word/2010/wordprocessingGroup" xmlns:wpi="http://schemas.microsoft.com/office/word/2010/wordprocessingInk" xmlns:wne="http://schemas.microsoft.com/office/word/2006/wordml" xmlns:wps="http://schemas.microsoft.com/office/word/2010/wordprocessingShape" mc:Ignorable="w14 w15 w16se wp14">
+<w:ftr xmlns:wpc="http://schemas.microsoft.com/office/word/2010/wordprocessingCanvas" xmlns:cx="http://schemas.microsoft.com/office/drawing/2014/chartex" xmlns:cx1="http://schemas.microsoft.com/office/drawing/2015/9/8/chartex" xmlns:cx2="http://schemas.microsoft.com/office/drawing/2015/10/21/chartex" xmlns:cx3="http://schemas.microsoft.com/office/drawing/2016/5/9/chartex" xmlns:cx4="http://schemas.microsoft.com/office/drawing/2016/5/10/chartex" xmlns:cx5="http://schemas.microsoft.com/office/drawing/2016/5/11/chartex" xmlns:cx6="http://schemas.microsoft.com/office/drawing/2016/5/12/chartex" xmlns:cx7="http://schemas.microsoft.com/office/drawing/2016/5/13/chartex" xmlns:cx8="http://schemas.microsoft.com/office/drawing/2016/5/14/chartex" xmlns:mc="http://schemas.openxmlformats.org/markup-compatibility/2006" xmlns:aink="http://schemas.microsoft.com/office/drawing/2016/ink" xmlns:am3d="http://schemas.microsoft.com/office/drawing/2017/model3d" xmlns:o="urn:schemas-microsoft-com:office:office" xmlns:r="http://schemas.openxmlformats.org/officeDocument/2006/relationships" xmlns:m="http://schemas.openxmlformats.org/officeDocument/2006/math" xmlns:v="urn:schemas-microsoft-com:vml" xmlns:wp14="http://schemas.microsoft.com/office/word/2010/wordprocessingDrawing" xmlns:wp="http://schemas.openxmlformats.org/drawingml/2006/wordprocessingDrawing" xmlns:w10="urn:schemas-microsoft-com:office:word" xmlns:w="http://schemas.openxmlformats.org/wordprocessingml/2006/main" xmlns:w14="http://schemas.microsoft.com/office/word/2010/wordml" xmlns:w15="http://schemas.microsoft.com/office/word/2012/wordml" xmlns:w16cex="http://schemas.microsoft.com/office/word/2018/wordml/cex" xmlns:w16cid="http://schemas.microsoft.com/office/word/2016/wordml/cid" xmlns:w16="http://schemas.microsoft.com/office/word/2018/wordml" xmlns:w16se="http://schemas.microsoft.com/office/word/2015/wordml/symex" xmlns:wpg="http://schemas.microsoft.com/office/word/2010/wordprocessingGroup" xmlns:wpi="http://schemas.microsoft.com/office/word/2010/wordprocessingInk" xmlns:wne="http://schemas.microsoft.com/office/word/2006/wordml" xmlns:wps="http://schemas.microsoft.com/office/word/2010/wordprocessingShape" mc:Ignorable="w14 w15 w16se w16cid w16 w16cex wp14">
   <w:p>
     <w:pPr>
       <w:pStyle w:val="Footer"/>
@@ -9532,7 +10292,7 @@
 </file>
 
 <file path=word/footer2.xml><?xml version="1.0" encoding="utf-8"?>
-<w:ftr xmlns:wpc="http://schemas.microsoft.com/office/word/2010/wordprocessingCanvas" xmlns:cx="http://schemas.microsoft.com/office/drawing/2014/chartex" xmlns:mc="http://schemas.openxmlformats.org/markup-compatibility/2006" xmlns:o="urn:schemas-microsoft-com:office:office" xmlns:r="http://schemas.openxmlformats.org/officeDocument/2006/relationships" xmlns:m="http://schemas.openxmlformats.org/officeDocument/2006/math" xmlns:v="urn:schemas-microsoft-com:vml" xmlns:wp14="http://schemas.microsoft.com/office/word/2010/wordprocessingDrawing" xmlns:wp="http://schemas.openxmlformats.org/drawingml/2006/wordprocessingDrawing" xmlns:w10="urn:schemas-microsoft-com:office:word" xmlns:w="http://schemas.openxmlformats.org/wordprocessingml/2006/main" xmlns:w14="http://schemas.microsoft.com/office/word/2010/wordml" xmlns:w15="http://schemas.microsoft.com/office/word/2012/wordml" xmlns:w16se="http://schemas.microsoft.com/office/word/2015/wordml/symex" xmlns:wpg="http://schemas.microsoft.com/office/word/2010/wordprocessingGroup" xmlns:wpi="http://schemas.microsoft.com/office/word/2010/wordprocessingInk" xmlns:wne="http://schemas.microsoft.com/office/word/2006/wordml" xmlns:wps="http://schemas.microsoft.com/office/word/2010/wordprocessingShape" mc:Ignorable="w14 w15 w16se wp14">
+<w:ftr xmlns:wpc="http://schemas.microsoft.com/office/word/2010/wordprocessingCanvas" xmlns:cx="http://schemas.microsoft.com/office/drawing/2014/chartex" xmlns:cx1="http://schemas.microsoft.com/office/drawing/2015/9/8/chartex" xmlns:cx2="http://schemas.microsoft.com/office/drawing/2015/10/21/chartex" xmlns:cx3="http://schemas.microsoft.com/office/drawing/2016/5/9/chartex" xmlns:cx4="http://schemas.microsoft.com/office/drawing/2016/5/10/chartex" xmlns:cx5="http://schemas.microsoft.com/office/drawing/2016/5/11/chartex" xmlns:cx6="http://schemas.microsoft.com/office/drawing/2016/5/12/chartex" xmlns:cx7="http://schemas.microsoft.com/office/drawing/2016/5/13/chartex" xmlns:cx8="http://schemas.microsoft.com/office/drawing/2016/5/14/chartex" xmlns:mc="http://schemas.openxmlformats.org/markup-compatibility/2006" xmlns:aink="http://schemas.microsoft.com/office/drawing/2016/ink" xmlns:am3d="http://schemas.microsoft.com/office/drawing/2017/model3d" xmlns:o="urn:schemas-microsoft-com:office:office" xmlns:r="http://schemas.openxmlformats.org/officeDocument/2006/relationships" xmlns:m="http://schemas.openxmlformats.org/officeDocument/2006/math" xmlns:v="urn:schemas-microsoft-com:vml" xmlns:wp14="http://schemas.microsoft.com/office/word/2010/wordprocessingDrawing" xmlns:wp="http://schemas.openxmlformats.org/drawingml/2006/wordprocessingDrawing" xmlns:w10="urn:schemas-microsoft-com:office:word" xmlns:w="http://schemas.openxmlformats.org/wordprocessingml/2006/main" xmlns:w14="http://schemas.microsoft.com/office/word/2010/wordml" xmlns:w15="http://schemas.microsoft.com/office/word/2012/wordml" xmlns:w16cex="http://schemas.microsoft.com/office/word/2018/wordml/cex" xmlns:w16cid="http://schemas.microsoft.com/office/word/2016/wordml/cid" xmlns:w16="http://schemas.microsoft.com/office/word/2018/wordml" xmlns:w16se="http://schemas.microsoft.com/office/word/2015/wordml/symex" xmlns:wpg="http://schemas.microsoft.com/office/word/2010/wordprocessingGroup" xmlns:wpi="http://schemas.microsoft.com/office/word/2010/wordprocessingInk" xmlns:wne="http://schemas.microsoft.com/office/word/2006/wordml" xmlns:wps="http://schemas.microsoft.com/office/word/2010/wordprocessingShape" mc:Ignorable="w14 w15 w16se w16cid w16 w16cex wp14">
   <w:p>
     <w:pPr>
       <w:pStyle w:val="Footer"/>
@@ -9593,7 +10353,7 @@
 </file>
 
 <file path=word/footnotes.xml><?xml version="1.0" encoding="utf-8"?>
-<w:footnotes xmlns:wpc="http://schemas.microsoft.com/office/word/2010/wordprocessingCanvas" xmlns:cx="http://schemas.microsoft.com/office/drawing/2014/chartex" xmlns:mc="http://schemas.openxmlformats.org/markup-compatibility/2006" xmlns:o="urn:schemas-microsoft-com:office:office" xmlns:r="http://schemas.openxmlformats.org/officeDocument/2006/relationships" xmlns:m="http://schemas.openxmlformats.org/officeDocument/2006/math" xmlns:v="urn:schemas-microsoft-com:vml" xmlns:wp14="http://schemas.microsoft.com/office/word/2010/wordprocessingDrawing" xmlns:wp="http://schemas.openxmlformats.org/drawingml/2006/wordprocessingDrawing" xmlns:w10="urn:schemas-microsoft-com:office:word" xmlns:w="http://schemas.openxmlformats.org/wordprocessingml/2006/main" xmlns:w14="http://schemas.microsoft.com/office/word/2010/wordml" xmlns:w15="http://schemas.microsoft.com/office/word/2012/wordml" xmlns:w16se="http://schemas.microsoft.com/office/word/2015/wordml/symex" xmlns:wpg="http://schemas.microsoft.com/office/word/2010/wordprocessingGroup" xmlns:wpi="http://schemas.microsoft.com/office/word/2010/wordprocessingInk" xmlns:wne="http://schemas.microsoft.com/office/word/2006/wordml" xmlns:wps="http://schemas.microsoft.com/office/word/2010/wordprocessingShape" mc:Ignorable="w14 w15 w16se wp14">
+<w:footnotes xmlns:wpc="http://schemas.microsoft.com/office/word/2010/wordprocessingCanvas" xmlns:cx="http://schemas.microsoft.com/office/drawing/2014/chartex" xmlns:cx1="http://schemas.microsoft.com/office/drawing/2015/9/8/chartex" xmlns:cx2="http://schemas.microsoft.com/office/drawing/2015/10/21/chartex" xmlns:cx3="http://schemas.microsoft.com/office/drawing/2016/5/9/chartex" xmlns:cx4="http://schemas.microsoft.com/office/drawing/2016/5/10/chartex" xmlns:cx5="http://schemas.microsoft.com/office/drawing/2016/5/11/chartex" xmlns:cx6="http://schemas.microsoft.com/office/drawing/2016/5/12/chartex" xmlns:cx7="http://schemas.microsoft.com/office/drawing/2016/5/13/chartex" xmlns:cx8="http://schemas.microsoft.com/office/drawing/2016/5/14/chartex" xmlns:mc="http://schemas.openxmlformats.org/markup-compatibility/2006" xmlns:aink="http://schemas.microsoft.com/office/drawing/2016/ink" xmlns:am3d="http://schemas.microsoft.com/office/drawing/2017/model3d" xmlns:o="urn:schemas-microsoft-com:office:office" xmlns:r="http://schemas.openxmlformats.org/officeDocument/2006/relationships" xmlns:m="http://schemas.openxmlformats.org/officeDocument/2006/math" xmlns:v="urn:schemas-microsoft-com:vml" xmlns:wp14="http://schemas.microsoft.com/office/word/2010/wordprocessingDrawing" xmlns:wp="http://schemas.openxmlformats.org/drawingml/2006/wordprocessingDrawing" xmlns:w10="urn:schemas-microsoft-com:office:word" xmlns:w="http://schemas.openxmlformats.org/wordprocessingml/2006/main" xmlns:w14="http://schemas.microsoft.com/office/word/2010/wordml" xmlns:w15="http://schemas.microsoft.com/office/word/2012/wordml" xmlns:w16cex="http://schemas.microsoft.com/office/word/2018/wordml/cex" xmlns:w16cid="http://schemas.microsoft.com/office/word/2016/wordml/cid" xmlns:w16="http://schemas.microsoft.com/office/word/2018/wordml" xmlns:w16se="http://schemas.microsoft.com/office/word/2015/wordml/symex" xmlns:wpg="http://schemas.microsoft.com/office/word/2010/wordprocessingGroup" xmlns:wpi="http://schemas.microsoft.com/office/word/2010/wordprocessingInk" xmlns:wne="http://schemas.microsoft.com/office/word/2006/wordml" xmlns:wps="http://schemas.microsoft.com/office/word/2010/wordprocessingShape" mc:Ignorable="w14 w15 w16se w16cid w16 w16cex wp14">
   <w:footnote w:type="separator" w:id="-1">
     <w:p>
       <w:r>
@@ -9612,7 +10372,7 @@
 </file>
 
 <file path=word/header1.xml><?xml version="1.0" encoding="utf-8"?>
-<w:hdr xmlns:wpc="http://schemas.microsoft.com/office/word/2010/wordprocessingCanvas" xmlns:cx="http://schemas.microsoft.com/office/drawing/2014/chartex" xmlns:mc="http://schemas.openxmlformats.org/markup-compatibility/2006" xmlns:o="urn:schemas-microsoft-com:office:office" xmlns:r="http://schemas.openxmlformats.org/officeDocument/2006/relationships" xmlns:m="http://schemas.openxmlformats.org/officeDocument/2006/math" xmlns:v="urn:schemas-microsoft-com:vml" xmlns:wp14="http://schemas.microsoft.com/office/word/2010/wordprocessingDrawing" xmlns:wp="http://schemas.openxmlformats.org/drawingml/2006/wordprocessingDrawing" xmlns:w10="urn:schemas-microsoft-com:office:word" xmlns:w="http://schemas.openxmlformats.org/wordprocessingml/2006/main" xmlns:w14="http://schemas.microsoft.com/office/word/2010/wordml" xmlns:w15="http://schemas.microsoft.com/office/word/2012/wordml" xmlns:w16se="http://schemas.microsoft.com/office/word/2015/wordml/symex" xmlns:wpg="http://schemas.microsoft.com/office/word/2010/wordprocessingGroup" xmlns:wpi="http://schemas.microsoft.com/office/word/2010/wordprocessingInk" xmlns:wne="http://schemas.microsoft.com/office/word/2006/wordml" xmlns:wps="http://schemas.microsoft.com/office/word/2010/wordprocessingShape" mc:Ignorable="w14 w15 w16se wp14">
+<w:hdr xmlns:wpc="http://schemas.microsoft.com/office/word/2010/wordprocessingCanvas" xmlns:cx="http://schemas.microsoft.com/office/drawing/2014/chartex" xmlns:cx1="http://schemas.microsoft.com/office/drawing/2015/9/8/chartex" xmlns:cx2="http://schemas.microsoft.com/office/drawing/2015/10/21/chartex" xmlns:cx3="http://schemas.microsoft.com/office/drawing/2016/5/9/chartex" xmlns:cx4="http://schemas.microsoft.com/office/drawing/2016/5/10/chartex" xmlns:cx5="http://schemas.microsoft.com/office/drawing/2016/5/11/chartex" xmlns:cx6="http://schemas.microsoft.com/office/drawing/2016/5/12/chartex" xmlns:cx7="http://schemas.microsoft.com/office/drawing/2016/5/13/chartex" xmlns:cx8="http://schemas.microsoft.com/office/drawing/2016/5/14/chartex" xmlns:mc="http://schemas.openxmlformats.org/markup-compatibility/2006" xmlns:aink="http://schemas.microsoft.com/office/drawing/2016/ink" xmlns:am3d="http://schemas.microsoft.com/office/drawing/2017/model3d" xmlns:o="urn:schemas-microsoft-com:office:office" xmlns:r="http://schemas.openxmlformats.org/officeDocument/2006/relationships" xmlns:m="http://schemas.openxmlformats.org/officeDocument/2006/math" xmlns:v="urn:schemas-microsoft-com:vml" xmlns:wp14="http://schemas.microsoft.com/office/word/2010/wordprocessingDrawing" xmlns:wp="http://schemas.openxmlformats.org/drawingml/2006/wordprocessingDrawing" xmlns:w10="urn:schemas-microsoft-com:office:word" xmlns:w="http://schemas.openxmlformats.org/wordprocessingml/2006/main" xmlns:w14="http://schemas.microsoft.com/office/word/2010/wordml" xmlns:w15="http://schemas.microsoft.com/office/word/2012/wordml" xmlns:w16cex="http://schemas.microsoft.com/office/word/2018/wordml/cex" xmlns:w16cid="http://schemas.microsoft.com/office/word/2016/wordml/cid" xmlns:w16="http://schemas.microsoft.com/office/word/2018/wordml" xmlns:w16se="http://schemas.microsoft.com/office/word/2015/wordml/symex" xmlns:wpg="http://schemas.microsoft.com/office/word/2010/wordprocessingGroup" xmlns:wpi="http://schemas.microsoft.com/office/word/2010/wordprocessingInk" xmlns:wne="http://schemas.microsoft.com/office/word/2006/wordml" xmlns:wps="http://schemas.microsoft.com/office/word/2010/wordprocessingShape" mc:Ignorable="w14 w15 w16se w16cid w16 w16cex wp14">
   <w:p>
     <w:pPr>
       <w:pStyle w:val="Header"/>
@@ -9712,7 +10472,7 @@
               <v:stroke joinstyle="miter"/>
               <v:path gradientshapeok="t" o:connecttype="rect"/>
             </v:shapetype>
-            <v:shape id="Text Box 4" o:spid="_x0000_s1026" type="#_x0000_t202" style="position:absolute;margin-left:0;margin-top:0;width:487.25pt;height:8.35pt;rotation:-45;z-index:-251652096;visibility:visible;mso-wrap-style:square;mso-width-percent:0;mso-height-percent:0;mso-wrap-distance-left:9pt;mso-wrap-distance-top:0;mso-wrap-distance-right:9pt;mso-wrap-distance-bottom:0;mso-position-horizontal:center;mso-position-horizontal-relative:margin;mso-position-vertical:center;mso-position-vertical-relative:margin;mso-width-percent:0;mso-height-percent:0;mso-width-relative:page;mso-height-relative:page;v-text-anchor:top" o:gfxdata="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" o:allowincell="f" filled="f" stroked="f">
+            <v:shape id="Text Box 4" o:spid="_x0000_s1026" type="#_x0000_t202" style="position:absolute;margin-left:0;margin-top:0;width:487.25pt;height:8.35pt;rotation:-45;z-index:-251652096;visibility:visible;mso-wrap-style:square;mso-width-percent:0;mso-height-percent:0;mso-wrap-distance-left:9pt;mso-wrap-distance-top:0;mso-wrap-distance-right:9pt;mso-wrap-distance-bottom:0;mso-position-horizontal:center;mso-position-horizontal-relative:margin;mso-position-vertical:center;mso-position-vertical-relative:margin;mso-width-percent:0;mso-height-percent:0;mso-width-relative:page;mso-height-relative:page;v-text-anchor:top" o:gfxdata="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" o:allowincell="f" filled="f" stroked="f">
               <v:stroke joinstyle="round"/>
               <o:lock v:ext="edit" shapetype="t"/>
               <v:textbox style="mso-fit-shape-to-text:t">
@@ -9792,7 +10552,7 @@
 </file>
 
 <file path=word/header2.xml><?xml version="1.0" encoding="utf-8"?>
-<w:hdr xmlns:wpc="http://schemas.microsoft.com/office/word/2010/wordprocessingCanvas" xmlns:cx="http://schemas.microsoft.com/office/drawing/2014/chartex" xmlns:mc="http://schemas.openxmlformats.org/markup-compatibility/2006" xmlns:o="urn:schemas-microsoft-com:office:office" xmlns:r="http://schemas.openxmlformats.org/officeDocument/2006/relationships" xmlns:m="http://schemas.openxmlformats.org/officeDocument/2006/math" xmlns:v="urn:schemas-microsoft-com:vml" xmlns:wp14="http://schemas.microsoft.com/office/word/2010/wordprocessingDrawing" xmlns:wp="http://schemas.openxmlformats.org/drawingml/2006/wordprocessingDrawing" xmlns:w10="urn:schemas-microsoft-com:office:word" xmlns:w="http://schemas.openxmlformats.org/wordprocessingml/2006/main" xmlns:w14="http://schemas.microsoft.com/office/word/2010/wordml" xmlns:w15="http://schemas.microsoft.com/office/word/2012/wordml" xmlns:w16se="http://schemas.microsoft.com/office/word/2015/wordml/symex" xmlns:wpg="http://schemas.microsoft.com/office/word/2010/wordprocessingGroup" xmlns:wpi="http://schemas.microsoft.com/office/word/2010/wordprocessingInk" xmlns:wne="http://schemas.microsoft.com/office/word/2006/wordml" xmlns:wps="http://schemas.microsoft.com/office/word/2010/wordprocessingShape" mc:Ignorable="w14 w15 w16se wp14">
+<w:hdr xmlns:wpc="http://schemas.microsoft.com/office/word/2010/wordprocessingCanvas" xmlns:cx="http://schemas.microsoft.com/office/drawing/2014/chartex" xmlns:cx1="http://schemas.microsoft.com/office/drawing/2015/9/8/chartex" xmlns:cx2="http://schemas.microsoft.com/office/drawing/2015/10/21/chartex" xmlns:cx3="http://schemas.microsoft.com/office/drawing/2016/5/9/chartex" xmlns:cx4="http://schemas.microsoft.com/office/drawing/2016/5/10/chartex" xmlns:cx5="http://schemas.microsoft.com/office/drawing/2016/5/11/chartex" xmlns:cx6="http://schemas.microsoft.com/office/drawing/2016/5/12/chartex" xmlns:cx7="http://schemas.microsoft.com/office/drawing/2016/5/13/chartex" xmlns:cx8="http://schemas.microsoft.com/office/drawing/2016/5/14/chartex" xmlns:mc="http://schemas.openxmlformats.org/markup-compatibility/2006" xmlns:aink="http://schemas.microsoft.com/office/drawing/2016/ink" xmlns:am3d="http://schemas.microsoft.com/office/drawing/2017/model3d" xmlns:o="urn:schemas-microsoft-com:office:office" xmlns:r="http://schemas.openxmlformats.org/officeDocument/2006/relationships" xmlns:m="http://schemas.openxmlformats.org/officeDocument/2006/math" xmlns:v="urn:schemas-microsoft-com:vml" xmlns:wp14="http://schemas.microsoft.com/office/word/2010/wordprocessingDrawing" xmlns:wp="http://schemas.openxmlformats.org/drawingml/2006/wordprocessingDrawing" xmlns:w10="urn:schemas-microsoft-com:office:word" xmlns:w="http://schemas.openxmlformats.org/wordprocessingml/2006/main" xmlns:w14="http://schemas.microsoft.com/office/word/2010/wordml" xmlns:w15="http://schemas.microsoft.com/office/word/2012/wordml" xmlns:w16cex="http://schemas.microsoft.com/office/word/2018/wordml/cex" xmlns:w16cid="http://schemas.microsoft.com/office/word/2016/wordml/cid" xmlns:w16="http://schemas.microsoft.com/office/word/2018/wordml" xmlns:w16se="http://schemas.microsoft.com/office/word/2015/wordml/symex" xmlns:wpg="http://schemas.microsoft.com/office/word/2010/wordprocessingGroup" xmlns:wpi="http://schemas.microsoft.com/office/word/2010/wordprocessingInk" xmlns:wne="http://schemas.microsoft.com/office/word/2006/wordml" xmlns:wps="http://schemas.microsoft.com/office/word/2010/wordprocessingShape" mc:Ignorable="w14 w15 w16se w16cid w16 w16cex wp14">
   <w:p>
     <w:pPr>
       <w:pStyle w:val="PlainText"/>
@@ -9898,7 +10658,7 @@
               <v:stroke joinstyle="miter"/>
               <v:path gradientshapeok="t" o:connecttype="rect"/>
             </v:shapetype>
-            <v:shape id="Text Box 2" o:spid="_x0000_s1027" type="#_x0000_t202" style="position:absolute;margin-left:0;margin-top:0;width:487.25pt;height:8.35pt;rotation:-45;z-index:-251653120;visibility:visible;mso-wrap-style:square;mso-width-percent:0;mso-height-percent:0;mso-wrap-distance-left:9pt;mso-wrap-distance-top:0;mso-wrap-distance-right:9pt;mso-wrap-distance-bottom:0;mso-position-horizontal:center;mso-position-horizontal-relative:margin;mso-position-vertical:center;mso-position-vertical-relative:margin;mso-width-percent:0;mso-height-percent:0;mso-width-relative:page;mso-height-relative:page;v-text-anchor:top" o:gfxdata="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" o:allowincell="f" filled="f" stroked="f">
+            <v:shape id="Text Box 2" o:spid="_x0000_s1027" type="#_x0000_t202" style="position:absolute;margin-left:0;margin-top:0;width:487.25pt;height:8.35pt;rotation:-45;z-index:-251653120;visibility:visible;mso-wrap-style:square;mso-width-percent:0;mso-height-percent:0;mso-wrap-distance-left:9pt;mso-wrap-distance-top:0;mso-wrap-distance-right:9pt;mso-wrap-distance-bottom:0;mso-position-horizontal:center;mso-position-horizontal-relative:margin;mso-position-vertical:center;mso-position-vertical-relative:margin;mso-width-percent:0;mso-height-percent:0;mso-width-relative:page;mso-height-relative:page;v-text-anchor:top" o:gfxdata="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" o:allowincell="f" filled="f" stroked="f">
               <v:stroke joinstyle="round"/>
               <o:lock v:ext="edit" shapetype="t"/>
               <v:textbox style="mso-fit-shape-to-text:t">
@@ -9932,7 +10692,7 @@
 </file>
 
 <file path=word/header3.xml><?xml version="1.0" encoding="utf-8"?>
-<w:hdr xmlns:wpc="http://schemas.microsoft.com/office/word/2010/wordprocessingCanvas" xmlns:cx="http://schemas.microsoft.com/office/drawing/2014/chartex" xmlns:mc="http://schemas.openxmlformats.org/markup-compatibility/2006" xmlns:o="urn:schemas-microsoft-com:office:office" xmlns:r="http://schemas.openxmlformats.org/officeDocument/2006/relationships" xmlns:m="http://schemas.openxmlformats.org/officeDocument/2006/math" xmlns:v="urn:schemas-microsoft-com:vml" xmlns:wp14="http://schemas.microsoft.com/office/word/2010/wordprocessingDrawing" xmlns:wp="http://schemas.openxmlformats.org/drawingml/2006/wordprocessingDrawing" xmlns:w10="urn:schemas-microsoft-com:office:word" xmlns:w="http://schemas.openxmlformats.org/wordprocessingml/2006/main" xmlns:w14="http://schemas.microsoft.com/office/word/2010/wordml" xmlns:w15="http://schemas.microsoft.com/office/word/2012/wordml" xmlns:w16se="http://schemas.microsoft.com/office/word/2015/wordml/symex" xmlns:wpg="http://schemas.microsoft.com/office/word/2010/wordprocessingGroup" xmlns:wpi="http://schemas.microsoft.com/office/word/2010/wordprocessingInk" xmlns:wne="http://schemas.microsoft.com/office/word/2006/wordml" xmlns:wps="http://schemas.microsoft.com/office/word/2010/wordprocessingShape" mc:Ignorable="w14 w15 w16se wp14">
+<w:hdr xmlns:wpc="http://schemas.microsoft.com/office/word/2010/wordprocessingCanvas" xmlns:cx="http://schemas.microsoft.com/office/drawing/2014/chartex" xmlns:cx1="http://schemas.microsoft.com/office/drawing/2015/9/8/chartex" xmlns:cx2="http://schemas.microsoft.com/office/drawing/2015/10/21/chartex" xmlns:cx3="http://schemas.microsoft.com/office/drawing/2016/5/9/chartex" xmlns:cx4="http://schemas.microsoft.com/office/drawing/2016/5/10/chartex" xmlns:cx5="http://schemas.microsoft.com/office/drawing/2016/5/11/chartex" xmlns:cx6="http://schemas.microsoft.com/office/drawing/2016/5/12/chartex" xmlns:cx7="http://schemas.microsoft.com/office/drawing/2016/5/13/chartex" xmlns:cx8="http://schemas.microsoft.com/office/drawing/2016/5/14/chartex" xmlns:mc="http://schemas.openxmlformats.org/markup-compatibility/2006" xmlns:aink="http://schemas.microsoft.com/office/drawing/2016/ink" xmlns:am3d="http://schemas.microsoft.com/office/drawing/2017/model3d" xmlns:o="urn:schemas-microsoft-com:office:office" xmlns:r="http://schemas.openxmlformats.org/officeDocument/2006/relationships" xmlns:m="http://schemas.openxmlformats.org/officeDocument/2006/math" xmlns:v="urn:schemas-microsoft-com:vml" xmlns:wp14="http://schemas.microsoft.com/office/word/2010/wordprocessingDrawing" xmlns:wp="http://schemas.openxmlformats.org/drawingml/2006/wordprocessingDrawing" xmlns:w10="urn:schemas-microsoft-com:office:word" xmlns:w="http://schemas.openxmlformats.org/wordprocessingml/2006/main" xmlns:w14="http://schemas.microsoft.com/office/word/2010/wordml" xmlns:w15="http://schemas.microsoft.com/office/word/2012/wordml" xmlns:w16cex="http://schemas.microsoft.com/office/word/2018/wordml/cex" xmlns:w16cid="http://schemas.microsoft.com/office/word/2016/wordml/cid" xmlns:w16="http://schemas.microsoft.com/office/word/2018/wordml" xmlns:w16se="http://schemas.microsoft.com/office/word/2015/wordml/symex" xmlns:wpg="http://schemas.microsoft.com/office/word/2010/wordprocessingGroup" xmlns:wpi="http://schemas.microsoft.com/office/word/2010/wordprocessingInk" xmlns:wne="http://schemas.microsoft.com/office/word/2006/wordml" xmlns:wps="http://schemas.microsoft.com/office/word/2010/wordprocessingShape" mc:Ignorable="w14 w15 w16se w16cid w16 w16cex wp14">
   <w:p>
     <w:pPr>
       <w:pStyle w:val="Header"/>
@@ -10032,7 +10792,7 @@
               <v:stroke joinstyle="miter"/>
               <v:path gradientshapeok="t" o:connecttype="rect"/>
             </v:shapetype>
-            <v:shape id="Text Box 1" o:spid="_x0000_s1028" type="#_x0000_t202" style="position:absolute;margin-left:0;margin-top:0;width:487.25pt;height:8.35pt;rotation:-45;z-index:-251651072;visibility:visible;mso-wrap-style:square;mso-width-percent:0;mso-height-percent:0;mso-wrap-distance-left:9pt;mso-wrap-distance-top:0;mso-wrap-distance-right:9pt;mso-wrap-distance-bottom:0;mso-position-horizontal:center;mso-position-horizontal-relative:margin;mso-position-vertical:center;mso-position-vertical-relative:margin;mso-width-percent:0;mso-height-percent:0;mso-width-relative:page;mso-height-relative:page;v-text-anchor:top" o:gfxdata="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" o:allowincell="f" filled="f" stroked="f">
+            <v:shape id="Text Box 1" o:spid="_x0000_s1028" type="#_x0000_t202" style="position:absolute;margin-left:0;margin-top:0;width:487.25pt;height:8.35pt;rotation:-45;z-index:-251651072;visibility:visible;mso-wrap-style:square;mso-width-percent:0;mso-height-percent:0;mso-wrap-distance-left:9pt;mso-wrap-distance-top:0;mso-wrap-distance-right:9pt;mso-wrap-distance-bottom:0;mso-position-horizontal:center;mso-position-horizontal-relative:margin;mso-position-vertical:center;mso-position-vertical-relative:margin;mso-width-percent:0;mso-height-percent:0;mso-width-relative:page;mso-height-relative:page;v-text-anchor:top" o:gfxdata="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" o:allowincell="f" filled="f" stroked="f">
               <v:stroke joinstyle="round"/>
               <o:lock v:ext="edit" shapetype="t"/>
               <v:textbox style="mso-fit-shape-to-text:t">
@@ -10101,7 +10861,7 @@
 </file>
 
 <file path=word/numbering.xml><?xml version="1.0" encoding="utf-8"?>
-<w:numbering xmlns:wpc="http://schemas.microsoft.com/office/word/2010/wordprocessingCanvas" xmlns:cx="http://schemas.microsoft.com/office/drawing/2014/chartex" xmlns:mc="http://schemas.openxmlformats.org/markup-compatibility/2006" xmlns:o="urn:schemas-microsoft-com:office:office" xmlns:r="http://schemas.openxmlformats.org/officeDocument/2006/relationships" xmlns:m="http://schemas.openxmlformats.org/officeDocument/2006/math" xmlns:v="urn:schemas-microsoft-com:vml" xmlns:wp14="http://schemas.microsoft.com/office/word/2010/wordprocessingDrawing" xmlns:wp="http://schemas.openxmlformats.org/drawingml/2006/wordprocessingDrawing" xmlns:w10="urn:schemas-microsoft-com:office:word" xmlns:w="http://schemas.openxmlformats.org/wordprocessingml/2006/main" xmlns:w14="http://schemas.microsoft.com/office/word/2010/wordml" xmlns:w15="http://schemas.microsoft.com/office/word/2012/wordml" xmlns:w16se="http://schemas.microsoft.com/office/word/2015/wordml/symex" xmlns:wpg="http://schemas.microsoft.com/office/word/2010/wordprocessingGroup" xmlns:wpi="http://schemas.microsoft.com/office/word/2010/wordprocessingInk" xmlns:wne="http://schemas.microsoft.com/office/word/2006/wordml" xmlns:wps="http://schemas.microsoft.com/office/word/2010/wordprocessingShape" mc:Ignorable="w14 w15 w16se wp14">
+<w:numbering xmlns:wpc="http://schemas.microsoft.com/office/word/2010/wordprocessingCanvas" xmlns:cx="http://schemas.microsoft.com/office/drawing/2014/chartex" xmlns:cx1="http://schemas.microsoft.com/office/drawing/2015/9/8/chartex" xmlns:cx2="http://schemas.microsoft.com/office/drawing/2015/10/21/chartex" xmlns:cx3="http://schemas.microsoft.com/office/drawing/2016/5/9/chartex" xmlns:cx4="http://schemas.microsoft.com/office/drawing/2016/5/10/chartex" xmlns:cx5="http://schemas.microsoft.com/office/drawing/2016/5/11/chartex" xmlns:cx6="http://schemas.microsoft.com/office/drawing/2016/5/12/chartex" xmlns:cx7="http://schemas.microsoft.com/office/drawing/2016/5/13/chartex" xmlns:cx8="http://schemas.microsoft.com/office/drawing/2016/5/14/chartex" xmlns:mc="http://schemas.openxmlformats.org/markup-compatibility/2006" xmlns:aink="http://schemas.microsoft.com/office/drawing/2016/ink" xmlns:am3d="http://schemas.microsoft.com/office/drawing/2017/model3d" xmlns:o="urn:schemas-microsoft-com:office:office" xmlns:r="http://schemas.openxmlformats.org/officeDocument/2006/relationships" xmlns:m="http://schemas.openxmlformats.org/officeDocument/2006/math" xmlns:v="urn:schemas-microsoft-com:vml" xmlns:wp14="http://schemas.microsoft.com/office/word/2010/wordprocessingDrawing" xmlns:wp="http://schemas.openxmlformats.org/drawingml/2006/wordprocessingDrawing" xmlns:w10="urn:schemas-microsoft-com:office:word" xmlns:w="http://schemas.openxmlformats.org/wordprocessingml/2006/main" xmlns:w14="http://schemas.microsoft.com/office/word/2010/wordml" xmlns:w15="http://schemas.microsoft.com/office/word/2012/wordml" xmlns:w16cex="http://schemas.microsoft.com/office/word/2018/wordml/cex" xmlns:w16cid="http://schemas.microsoft.com/office/word/2016/wordml/cid" xmlns:w16="http://schemas.microsoft.com/office/word/2018/wordml" xmlns:w16se="http://schemas.microsoft.com/office/word/2015/wordml/symex" xmlns:wpg="http://schemas.microsoft.com/office/word/2010/wordprocessingGroup" xmlns:wpi="http://schemas.microsoft.com/office/word/2010/wordprocessingInk" xmlns:wne="http://schemas.microsoft.com/office/word/2006/wordml" xmlns:wps="http://schemas.microsoft.com/office/word/2010/wordprocessingShape" mc:Ignorable="w14 w15 w16se w16cid w16 w16cex wp14">
   <w:abstractNum w:abstractNumId="0" w15:restartNumberingAfterBreak="0">
     <w:nsid w:val="07FD1CF6"/>
     <w:multiLevelType w:val="hybridMultilevel"/>
@@ -11636,6 +12396,119 @@
     </w:lvl>
   </w:abstractNum>
   <w:abstractNum w:abstractNumId="14" w15:restartNumberingAfterBreak="0">
+    <w:nsid w:val="6D582748"/>
+    <w:multiLevelType w:val="hybridMultilevel"/>
+    <w:tmpl w:val="71FA05E4"/>
+    <w:lvl w:ilvl="0" w:tplc="04090001">
+      <w:start w:val="1"/>
+      <w:numFmt w:val="bullet"/>
+      <w:lvlText w:val=""/>
+      <w:lvlJc w:val="left"/>
+      <w:pPr>
+        <w:ind w:left="720" w:hanging="360"/>
+      </w:pPr>
+      <w:rPr>
+        <w:rFonts w:ascii="Symbol" w:hAnsi="Symbol" w:hint="default"/>
+      </w:rPr>
+    </w:lvl>
+    <w:lvl w:ilvl="1" w:tplc="04090003" w:tentative="1">
+      <w:start w:val="1"/>
+      <w:numFmt w:val="bullet"/>
+      <w:lvlText w:val="o"/>
+      <w:lvlJc w:val="left"/>
+      <w:pPr>
+        <w:ind w:left="1440" w:hanging="360"/>
+      </w:pPr>
+      <w:rPr>
+        <w:rFonts w:ascii="Courier New" w:hAnsi="Courier New" w:cs="Courier New" w:hint="default"/>
+      </w:rPr>
+    </w:lvl>
+    <w:lvl w:ilvl="2" w:tplc="04090005" w:tentative="1">
+      <w:start w:val="1"/>
+      <w:numFmt w:val="bullet"/>
+      <w:lvlText w:val=""/>
+      <w:lvlJc w:val="left"/>
+      <w:pPr>
+        <w:ind w:left="2160" w:hanging="360"/>
+      </w:pPr>
+      <w:rPr>
+        <w:rFonts w:ascii="Wingdings" w:hAnsi="Wingdings" w:hint="default"/>
+      </w:rPr>
+    </w:lvl>
+    <w:lvl w:ilvl="3" w:tplc="04090001" w:tentative="1">
+      <w:start w:val="1"/>
+      <w:numFmt w:val="bullet"/>
+      <w:lvlText w:val=""/>
+      <w:lvlJc w:val="left"/>
+      <w:pPr>
+        <w:ind w:left="2880" w:hanging="360"/>
+      </w:pPr>
+      <w:rPr>
+        <w:rFonts w:ascii="Symbol" w:hAnsi="Symbol" w:hint="default"/>
+      </w:rPr>
+    </w:lvl>
+    <w:lvl w:ilvl="4" w:tplc="04090003" w:tentative="1">
+      <w:start w:val="1"/>
+      <w:numFmt w:val="bullet"/>
+      <w:lvlText w:val="o"/>
+      <w:lvlJc w:val="left"/>
+      <w:pPr>
+        <w:ind w:left="3600" w:hanging="360"/>
+      </w:pPr>
+      <w:rPr>
+        <w:rFonts w:ascii="Courier New" w:hAnsi="Courier New" w:cs="Courier New" w:hint="default"/>
+      </w:rPr>
+    </w:lvl>
+    <w:lvl w:ilvl="5" w:tplc="04090005" w:tentative="1">
+      <w:start w:val="1"/>
+      <w:numFmt w:val="bullet"/>
+      <w:lvlText w:val=""/>
+      <w:lvlJc w:val="left"/>
+      <w:pPr>
+        <w:ind w:left="4320" w:hanging="360"/>
+      </w:pPr>
+      <w:rPr>
+        <w:rFonts w:ascii="Wingdings" w:hAnsi="Wingdings" w:hint="default"/>
+      </w:rPr>
+    </w:lvl>
+    <w:lvl w:ilvl="6" w:tplc="04090001" w:tentative="1">
+      <w:start w:val="1"/>
+      <w:numFmt w:val="bullet"/>
+      <w:lvlText w:val=""/>
+      <w:lvlJc w:val="left"/>
+      <w:pPr>
+        <w:ind w:left="5040" w:hanging="360"/>
+      </w:pPr>
+      <w:rPr>
+        <w:rFonts w:ascii="Symbol" w:hAnsi="Symbol" w:hint="default"/>
+      </w:rPr>
+    </w:lvl>
+    <w:lvl w:ilvl="7" w:tplc="04090003" w:tentative="1">
+      <w:start w:val="1"/>
+      <w:numFmt w:val="bullet"/>
+      <w:lvlText w:val="o"/>
+      <w:lvlJc w:val="left"/>
+      <w:pPr>
+        <w:ind w:left="5760" w:hanging="360"/>
+      </w:pPr>
+      <w:rPr>
+        <w:rFonts w:ascii="Courier New" w:hAnsi="Courier New" w:cs="Courier New" w:hint="default"/>
+      </w:rPr>
+    </w:lvl>
+    <w:lvl w:ilvl="8" w:tplc="04090005" w:tentative="1">
+      <w:start w:val="1"/>
+      <w:numFmt w:val="bullet"/>
+      <w:lvlText w:val=""/>
+      <w:lvlJc w:val="left"/>
+      <w:pPr>
+        <w:ind w:left="6480" w:hanging="360"/>
+      </w:pPr>
+      <w:rPr>
+        <w:rFonts w:ascii="Wingdings" w:hAnsi="Wingdings" w:hint="default"/>
+      </w:rPr>
+    </w:lvl>
+  </w:abstractNum>
+  <w:abstractNum w:abstractNumId="15" w15:restartNumberingAfterBreak="0">
     <w:nsid w:val="732811F3"/>
     <w:multiLevelType w:val="hybridMultilevel"/>
     <w:tmpl w:val="48E62BA6"/>
@@ -11748,7 +12621,7 @@
       </w:rPr>
     </w:lvl>
   </w:abstractNum>
-  <w:abstractNum w:abstractNumId="15" w15:restartNumberingAfterBreak="0">
+  <w:abstractNum w:abstractNumId="16" w15:restartNumberingAfterBreak="0">
     <w:nsid w:val="740068F4"/>
     <w:multiLevelType w:val="hybridMultilevel"/>
     <w:tmpl w:val="62AE36C2"/>
@@ -11861,7 +12734,7 @@
       </w:rPr>
     </w:lvl>
   </w:abstractNum>
-  <w:abstractNum w:abstractNumId="16" w15:restartNumberingAfterBreak="0">
+  <w:abstractNum w:abstractNumId="17" w15:restartNumberingAfterBreak="0">
     <w:nsid w:val="76D21817"/>
     <w:multiLevelType w:val="hybridMultilevel"/>
     <w:tmpl w:val="A4BAE5A6"/>
@@ -11974,7 +12847,7 @@
       </w:rPr>
     </w:lvl>
   </w:abstractNum>
-  <w:abstractNum w:abstractNumId="17" w15:restartNumberingAfterBreak="0">
+  <w:abstractNum w:abstractNumId="18" w15:restartNumberingAfterBreak="0">
     <w:nsid w:val="790D4ACF"/>
     <w:multiLevelType w:val="hybridMultilevel"/>
     <w:tmpl w:val="DFEE2F00"/>
@@ -12070,7 +12943,7 @@
     <w:abstractNumId w:val="5"/>
   </w:num>
   <w:num w:numId="3">
-    <w:abstractNumId w:val="16"/>
+    <w:abstractNumId w:val="17"/>
   </w:num>
   <w:num w:numId="4">
     <w:abstractNumId w:val="11"/>
@@ -12085,7 +12958,7 @@
     <w:abstractNumId w:val="10"/>
   </w:num>
   <w:num w:numId="8">
-    <w:abstractNumId w:val="14"/>
+    <w:abstractNumId w:val="15"/>
   </w:num>
   <w:num w:numId="9">
     <w:abstractNumId w:val="1"/>
@@ -12097,7 +12970,7 @@
     <w:abstractNumId w:val="7"/>
   </w:num>
   <w:num w:numId="12">
-    <w:abstractNumId w:val="17"/>
+    <w:abstractNumId w:val="18"/>
   </w:num>
   <w:num w:numId="13">
     <w:abstractNumId w:val="12"/>
@@ -12109,7 +12982,7 @@
     <w:abstractNumId w:val="0"/>
   </w:num>
   <w:num w:numId="16">
-    <w:abstractNumId w:val="15"/>
+    <w:abstractNumId w:val="16"/>
   </w:num>
   <w:num w:numId="17">
     <w:abstractNumId w:val="8"/>
@@ -12118,64 +12991,19 @@
     <w:abstractNumId w:val="4"/>
   </w:num>
   <w:num w:numId="19">
-    <w:abstractNumId w:val="15"/>
-    <w:lvlOverride w:ilvl="0"/>
-    <w:lvlOverride w:ilvl="1"/>
-    <w:lvlOverride w:ilvl="2"/>
-    <w:lvlOverride w:ilvl="3"/>
-    <w:lvlOverride w:ilvl="4"/>
-    <w:lvlOverride w:ilvl="5"/>
-    <w:lvlOverride w:ilvl="6"/>
-    <w:lvlOverride w:ilvl="7"/>
-    <w:lvlOverride w:ilvl="8"/>
+    <w:abstractNumId w:val="16"/>
   </w:num>
   <w:num w:numId="20">
     <w:abstractNumId w:val="0"/>
-    <w:lvlOverride w:ilvl="0"/>
-    <w:lvlOverride w:ilvl="1"/>
-    <w:lvlOverride w:ilvl="2"/>
-    <w:lvlOverride w:ilvl="3"/>
-    <w:lvlOverride w:ilvl="4"/>
-    <w:lvlOverride w:ilvl="5"/>
-    <w:lvlOverride w:ilvl="6"/>
-    <w:lvlOverride w:ilvl="7"/>
-    <w:lvlOverride w:ilvl="8"/>
   </w:num>
   <w:num w:numId="21">
     <w:abstractNumId w:val="8"/>
-    <w:lvlOverride w:ilvl="0"/>
-    <w:lvlOverride w:ilvl="1"/>
-    <w:lvlOverride w:ilvl="2"/>
-    <w:lvlOverride w:ilvl="3"/>
-    <w:lvlOverride w:ilvl="4"/>
-    <w:lvlOverride w:ilvl="5"/>
-    <w:lvlOverride w:ilvl="6"/>
-    <w:lvlOverride w:ilvl="7"/>
-    <w:lvlOverride w:ilvl="8"/>
   </w:num>
   <w:num w:numId="22">
     <w:abstractNumId w:val="4"/>
-    <w:lvlOverride w:ilvl="0"/>
-    <w:lvlOverride w:ilvl="1"/>
-    <w:lvlOverride w:ilvl="2"/>
-    <w:lvlOverride w:ilvl="3"/>
-    <w:lvlOverride w:ilvl="4"/>
-    <w:lvlOverride w:ilvl="5"/>
-    <w:lvlOverride w:ilvl="6"/>
-    <w:lvlOverride w:ilvl="7"/>
-    <w:lvlOverride w:ilvl="8"/>
   </w:num>
   <w:num w:numId="23">
     <w:abstractNumId w:val="3"/>
-    <w:lvlOverride w:ilvl="0"/>
-    <w:lvlOverride w:ilvl="1"/>
-    <w:lvlOverride w:ilvl="2"/>
-    <w:lvlOverride w:ilvl="3"/>
-    <w:lvlOverride w:ilvl="4"/>
-    <w:lvlOverride w:ilvl="5"/>
-    <w:lvlOverride w:ilvl="6"/>
-    <w:lvlOverride w:ilvl="7"/>
-    <w:lvlOverride w:ilvl="8"/>
   </w:num>
   <w:num w:numId="24">
     <w:abstractNumId w:val="1"/>
@@ -12209,94 +13037,34 @@
   </w:num>
   <w:num w:numId="25">
     <w:abstractNumId w:val="5"/>
-    <w:lvlOverride w:ilvl="0"/>
-    <w:lvlOverride w:ilvl="1"/>
-    <w:lvlOverride w:ilvl="2"/>
-    <w:lvlOverride w:ilvl="3"/>
-    <w:lvlOverride w:ilvl="4"/>
-    <w:lvlOverride w:ilvl="5"/>
-    <w:lvlOverride w:ilvl="6"/>
-    <w:lvlOverride w:ilvl="7"/>
-    <w:lvlOverride w:ilvl="8"/>
   </w:num>
   <w:num w:numId="26">
-    <w:abstractNumId w:val="16"/>
-    <w:lvlOverride w:ilvl="0"/>
-    <w:lvlOverride w:ilvl="1"/>
-    <w:lvlOverride w:ilvl="2"/>
-    <w:lvlOverride w:ilvl="3"/>
-    <w:lvlOverride w:ilvl="4"/>
-    <w:lvlOverride w:ilvl="5"/>
-    <w:lvlOverride w:ilvl="6"/>
-    <w:lvlOverride w:ilvl="7"/>
-    <w:lvlOverride w:ilvl="8"/>
+    <w:abstractNumId w:val="17"/>
   </w:num>
   <w:num w:numId="27">
     <w:abstractNumId w:val="2"/>
-    <w:lvlOverride w:ilvl="0"/>
-    <w:lvlOverride w:ilvl="1"/>
-    <w:lvlOverride w:ilvl="2"/>
-    <w:lvlOverride w:ilvl="3"/>
-    <w:lvlOverride w:ilvl="4"/>
-    <w:lvlOverride w:ilvl="5"/>
-    <w:lvlOverride w:ilvl="6"/>
-    <w:lvlOverride w:ilvl="7"/>
-    <w:lvlOverride w:ilvl="8"/>
   </w:num>
   <w:num w:numId="28">
     <w:abstractNumId w:val="11"/>
-    <w:lvlOverride w:ilvl="0"/>
-    <w:lvlOverride w:ilvl="1"/>
-    <w:lvlOverride w:ilvl="2"/>
-    <w:lvlOverride w:ilvl="3"/>
-    <w:lvlOverride w:ilvl="4"/>
-    <w:lvlOverride w:ilvl="5"/>
-    <w:lvlOverride w:ilvl="6"/>
-    <w:lvlOverride w:ilvl="7"/>
-    <w:lvlOverride w:ilvl="8"/>
   </w:num>
   <w:num w:numId="29">
     <w:abstractNumId w:val="10"/>
-    <w:lvlOverride w:ilvl="0"/>
-    <w:lvlOverride w:ilvl="1"/>
-    <w:lvlOverride w:ilvl="2"/>
-    <w:lvlOverride w:ilvl="3"/>
-    <w:lvlOverride w:ilvl="4"/>
-    <w:lvlOverride w:ilvl="5"/>
-    <w:lvlOverride w:ilvl="6"/>
-    <w:lvlOverride w:ilvl="7"/>
-    <w:lvlOverride w:ilvl="8"/>
   </w:num>
   <w:num w:numId="30">
     <w:abstractNumId w:val="9"/>
-    <w:lvlOverride w:ilvl="0"/>
-    <w:lvlOverride w:ilvl="1"/>
-    <w:lvlOverride w:ilvl="2"/>
-    <w:lvlOverride w:ilvl="3"/>
-    <w:lvlOverride w:ilvl="4"/>
-    <w:lvlOverride w:ilvl="5"/>
-    <w:lvlOverride w:ilvl="6"/>
-    <w:lvlOverride w:ilvl="7"/>
-    <w:lvlOverride w:ilvl="8"/>
   </w:num>
   <w:num w:numId="31">
+    <w:abstractNumId w:val="15"/>
+  </w:num>
+  <w:num w:numId="32">
     <w:abstractNumId w:val="14"/>
-    <w:lvlOverride w:ilvl="0"/>
-    <w:lvlOverride w:ilvl="1"/>
-    <w:lvlOverride w:ilvl="2"/>
-    <w:lvlOverride w:ilvl="3"/>
-    <w:lvlOverride w:ilvl="4"/>
-    <w:lvlOverride w:ilvl="5"/>
-    <w:lvlOverride w:ilvl="6"/>
-    <w:lvlOverride w:ilvl="7"/>
-    <w:lvlOverride w:ilvl="8"/>
   </w:num>
   <w:numIdMacAtCleanup w:val="18"/>
 </w:numbering>
 </file>
 
 <file path=word/styles.xml><?xml version="1.0" encoding="utf-8"?>
-<w:styles xmlns:mc="http://schemas.openxmlformats.org/markup-compatibility/2006" xmlns:r="http://schemas.openxmlformats.org/officeDocument/2006/relationships" xmlns:w="http://schemas.openxmlformats.org/wordprocessingml/2006/main" xmlns:w14="http://schemas.microsoft.com/office/word/2010/wordml" xmlns:w15="http://schemas.microsoft.com/office/word/2012/wordml" xmlns:w16se="http://schemas.microsoft.com/office/word/2015/wordml/symex" mc:Ignorable="w14 w15 w16se">
+<w:styles xmlns:mc="http://schemas.openxmlformats.org/markup-compatibility/2006" xmlns:r="http://schemas.openxmlformats.org/officeDocument/2006/relationships" xmlns:w="http://schemas.openxmlformats.org/wordprocessingml/2006/main" xmlns:w14="http://schemas.microsoft.com/office/word/2010/wordml" xmlns:w15="http://schemas.microsoft.com/office/word/2012/wordml" xmlns:w16cex="http://schemas.microsoft.com/office/word/2018/wordml/cex" xmlns:w16cid="http://schemas.microsoft.com/office/word/2016/wordml/cid" xmlns:w16="http://schemas.microsoft.com/office/word/2018/wordml" xmlns:w16se="http://schemas.microsoft.com/office/word/2015/wordml/symex" mc:Ignorable="w14 w15 w16se w16cid w16 w16cex">
   <w:docDefaults>
     <w:rPrDefault>
       <w:rPr>
@@ -12308,7 +13076,7 @@
     </w:rPrDefault>
     <w:pPrDefault/>
   </w:docDefaults>
-  <w:latentStyles w:defLockedState="0" w:defUIPriority="99" w:defSemiHidden="0" w:defUnhideWhenUsed="0" w:defQFormat="0" w:count="371">
+  <w:latentStyles w:defLockedState="0" w:defUIPriority="99" w:defSemiHidden="0" w:defUnhideWhenUsed="0" w:defQFormat="0" w:count="376">
     <w:lsdException w:name="Normal" w:uiPriority="0" w:qFormat="1"/>
     <w:lsdException w:name="heading 1" w:uiPriority="9" w:qFormat="1"/>
     <w:lsdException w:name="heading 2" w:semiHidden="1" w:uiPriority="9" w:unhideWhenUsed="1" w:qFormat="1"/>
@@ -12680,6 +13448,11 @@
     <w:lsdException w:name="List Table 5 Dark Accent 6" w:uiPriority="50"/>
     <w:lsdException w:name="List Table 6 Colorful Accent 6" w:uiPriority="51"/>
     <w:lsdException w:name="List Table 7 Colorful Accent 6" w:uiPriority="52"/>
+    <w:lsdException w:name="Mention" w:semiHidden="1" w:unhideWhenUsed="1"/>
+    <w:lsdException w:name="Smart Hyperlink" w:semiHidden="1" w:unhideWhenUsed="1"/>
+    <w:lsdException w:name="Hashtag" w:semiHidden="1" w:unhideWhenUsed="1"/>
+    <w:lsdException w:name="Unresolved Mention" w:semiHidden="1" w:unhideWhenUsed="1"/>
+    <w:lsdException w:name="Smart Link" w:semiHidden="1" w:unhideWhenUsed="1"/>
   </w:latentStyles>
   <w:style w:type="paragraph" w:default="1" w:styleId="Normal">
     <w:name w:val="Normal"/>
@@ -12995,7 +13768,6 @@
   </w:style>
   <w:style w:type="paragraph" w:customStyle="1" w:styleId="Default">
     <w:name w:val="Default"/>
-    <w:uiPriority w:val="99"/>
     <w:rsid w:val="00E61CBE"/>
     <w:pPr>
       <w:autoSpaceDE w:val="0"/>
@@ -13007,8 +13779,8 @@
       <w:color w:val="000000"/>
     </w:rPr>
   </w:style>
-  <w:style w:type="character" w:customStyle="1" w:styleId="UnresolvedMention">
-    <w:name w:val="Unresolved Mention"/>
+  <w:style w:type="character" w:customStyle="1" w:styleId="UnresolvedMention1">
+    <w:name w:val="Unresolved Mention1"/>
     <w:basedOn w:val="DefaultParagraphFont"/>
     <w:uiPriority w:val="99"/>
     <w:semiHidden/>

</xml_diff>